<commit_message>
update sol and README
</commit_message>
<xml_diff>
--- a/assignment2/sol2.docx
+++ b/assignment2/sol2.docx
@@ -1,10 +1,10 @@
 
 <file path=word/document.xml><?xml version="1.0" encoding="utf-8"?>
-<w:document xmlns:wpc="http://schemas.microsoft.com/office/word/2010/wordprocessingCanvas" xmlns:mc="http://schemas.openxmlformats.org/markup-compatibility/2006" xmlns:o="urn:schemas-microsoft-com:office:office" xmlns:r="http://schemas.openxmlformats.org/officeDocument/2006/relationships" xmlns:m="http://schemas.openxmlformats.org/officeDocument/2006/math" xmlns:v="urn:schemas-microsoft-com:vml" xmlns:wp14="http://schemas.microsoft.com/office/word/2010/wordprocessingDrawing" xmlns:wp="http://schemas.openxmlformats.org/drawingml/2006/wordprocessingDrawing" xmlns:w10="urn:schemas-microsoft-com:office:word" xmlns:w="http://schemas.openxmlformats.org/wordprocessingml/2006/main" xmlns:w14="http://schemas.microsoft.com/office/word/2010/wordml" xmlns:wpg="http://schemas.microsoft.com/office/word/2010/wordprocessingGroup" xmlns:wpi="http://schemas.microsoft.com/office/word/2010/wordprocessingInk" xmlns:wne="http://schemas.microsoft.com/office/word/2006/wordml" xmlns:wps="http://schemas.microsoft.com/office/word/2010/wordprocessingShape" mc:Ignorable="w14 wp14">
+<w:document xmlns:wpc="http://schemas.microsoft.com/office/word/2010/wordprocessingCanvas" xmlns:mc="http://schemas.openxmlformats.org/markup-compatibility/2006" xmlns:o="urn:schemas-microsoft-com:office:office" xmlns:r="http://schemas.openxmlformats.org/officeDocument/2006/relationships" xmlns:m="http://schemas.openxmlformats.org/officeDocument/2006/math" xmlns:v="urn:schemas-microsoft-com:vml" xmlns:wp14="http://schemas.microsoft.com/office/word/2010/wordprocessingDrawing" xmlns:wp="http://schemas.openxmlformats.org/drawingml/2006/wordprocessingDrawing" xmlns:w10="urn:schemas-microsoft-com:office:word" xmlns:w="http://schemas.openxmlformats.org/wordprocessingml/2006/main" xmlns:w14="http://schemas.microsoft.com/office/word/2010/wordml" xmlns:w15="http://schemas.microsoft.com/office/word/2012/wordml" xmlns:wpg="http://schemas.microsoft.com/office/word/2010/wordprocessingGroup" xmlns:wpi="http://schemas.microsoft.com/office/word/2010/wordprocessingInk" xmlns:wne="http://schemas.microsoft.com/office/word/2006/wordml" xmlns:wps="http://schemas.microsoft.com/office/word/2010/wordprocessingShape" mc:Ignorable="w14 w15 wp14">
   <w:body>
     <w:p>
       <w:pPr>
-        <w:pStyle w:val="Heading1"/>
+        <w:pStyle w:val="1"/>
         <w:jc w:val="center"/>
       </w:pPr>
       <w:r>
@@ -20,7 +20,7 @@
     <w:p/>
     <w:p>
       <w:pPr>
-        <w:pStyle w:val="ListParagraph"/>
+        <w:pStyle w:val="a3"/>
         <w:numPr>
           <w:ilvl w:val="0"/>
           <w:numId w:val="3"/>
@@ -33,7 +33,7 @@
     </w:p>
     <w:p>
       <w:pPr>
-        <w:pStyle w:val="ListParagraph"/>
+        <w:pStyle w:val="a3"/>
         <w:numPr>
           <w:ilvl w:val="1"/>
           <w:numId w:val="3"/>
@@ -64,13 +64,7 @@
         <w:rPr>
           <w:rFonts w:ascii="CMTT10" w:hAnsi="CMTT10" w:cs="CMTT10"/>
         </w:rPr>
-        <w:t>model.py</w:t>
-      </w:r>
-      <w:r>
-        <w:rPr>
-          <w:rFonts w:ascii="CMTT10" w:hAnsi="CMTT10" w:cs="CMTT10"/>
-        </w:rPr>
-        <w:t>.</w:t>
+        <w:t>model.py.</w:t>
       </w:r>
       <w:r>
         <w:rPr>
@@ -94,7 +88,7 @@
     </w:p>
     <w:p>
       <w:pPr>
-        <w:pStyle w:val="ListParagraph"/>
+        <w:pStyle w:val="a3"/>
         <w:ind w:left="1080"/>
         <w:rPr>
           <w:rFonts w:ascii="CMTT10" w:hAnsi="CMTT10" w:cs="CMTT10"/>
@@ -109,7 +103,7 @@
     </w:p>
     <w:p>
       <w:pPr>
-        <w:pStyle w:val="ListParagraph"/>
+        <w:pStyle w:val="a3"/>
         <w:ind w:left="1080"/>
         <w:rPr>
           <w:rFonts w:ascii="CMTT10" w:hAnsi="CMTT10" w:cs="CMTT10"/>
@@ -124,7 +118,7 @@
     </w:p>
     <w:p>
       <w:pPr>
-        <w:pStyle w:val="ListParagraph"/>
+        <w:pStyle w:val="a3"/>
         <w:ind w:left="1080"/>
         <w:rPr>
           <w:rFonts w:ascii="CMTT10" w:hAnsi="CMTT10" w:cs="CMTT10"/>
@@ -139,7 +133,7 @@
     </w:p>
     <w:p>
       <w:pPr>
-        <w:pStyle w:val="ListParagraph"/>
+        <w:pStyle w:val="a3"/>
         <w:ind w:left="1080"/>
         <w:rPr>
           <w:rFonts w:ascii="CMTT10" w:hAnsi="CMTT10" w:cs="CMTT10"/>
@@ -154,7 +148,7 @@
     </w:p>
     <w:p>
       <w:pPr>
-        <w:pStyle w:val="ListParagraph"/>
+        <w:pStyle w:val="a3"/>
         <w:ind w:left="1080"/>
         <w:rPr>
           <w:rFonts w:ascii="CMTT10" w:hAnsi="CMTT10" w:cs="CMTT10"/>
@@ -169,7 +163,7 @@
     </w:p>
     <w:p>
       <w:pPr>
-        <w:pStyle w:val="ListParagraph"/>
+        <w:pStyle w:val="a3"/>
         <w:numPr>
           <w:ilvl w:val="1"/>
           <w:numId w:val="3"/>
@@ -196,13 +190,7 @@
         <w:rPr>
           <w:rFonts w:ascii="CMTT10" w:hAnsi="CMTT10" w:cs="CMTT10"/>
         </w:rPr>
-        <w:t xml:space="preserve"> model.py</w:t>
-      </w:r>
-      <w:r>
-        <w:rPr>
-          <w:rFonts w:ascii="CMTT10" w:hAnsi="CMTT10" w:cs="CMTT10"/>
-        </w:rPr>
-        <w:t xml:space="preserve"> function </w:t>
+        <w:t xml:space="preserve"> model.py function </w:t>
       </w:r>
       <w:proofErr w:type="spellStart"/>
       <w:r>
@@ -221,7 +209,7 @@
     </w:p>
     <w:p>
       <w:pPr>
-        <w:pStyle w:val="ListParagraph"/>
+        <w:pStyle w:val="a3"/>
         <w:ind w:left="1080"/>
         <w:rPr>
           <w:rFonts w:ascii="CMTT10" w:hAnsi="CMTT10" w:cs="CMTT10"/>
@@ -244,7 +232,7 @@
     </w:p>
     <w:p>
       <w:pPr>
-        <w:pStyle w:val="ListParagraph"/>
+        <w:pStyle w:val="a3"/>
         <w:ind w:left="1080"/>
         <w:rPr>
           <w:rFonts w:ascii="CMTT10" w:hAnsi="CMTT10" w:cs="CMTT10"/>
@@ -259,7 +247,7 @@
     </w:p>
     <w:p>
       <w:pPr>
-        <w:pStyle w:val="ListParagraph"/>
+        <w:pStyle w:val="a3"/>
         <w:numPr>
           <w:ilvl w:val="0"/>
           <w:numId w:val="9"/>
@@ -277,7 +265,7 @@
     </w:p>
     <w:p>
       <w:pPr>
-        <w:pStyle w:val="ListParagraph"/>
+        <w:pStyle w:val="a3"/>
         <w:numPr>
           <w:ilvl w:val="0"/>
           <w:numId w:val="9"/>
@@ -323,39 +311,21 @@
           <w:rFonts w:ascii="CMTT10" w:hAnsi="CMTT10" w:cs="CMTT10"/>
         </w:rPr>
         <w:br/>
-        <w:t xml:space="preserve">        - </w:t>
+        <w:t xml:space="preserve">        - best lambda1 is 0.451</w:t>
       </w:r>
       <w:r>
         <w:rPr>
           <w:rFonts w:ascii="CMTT10" w:hAnsi="CMTT10" w:cs="CMTT10"/>
         </w:rPr>
-        <w:t>best lambda1 is 0.451</w:t>
+        <w:br/>
+        <w:t xml:space="preserve">        - best lambda2 is 0.428</w:t>
       </w:r>
       <w:r>
         <w:rPr>
           <w:rFonts w:ascii="CMTT10" w:hAnsi="CMTT10" w:cs="CMTT10"/>
         </w:rPr>
         <w:br/>
-        <w:t xml:space="preserve">        - </w:t>
-      </w:r>
-      <w:r>
-        <w:rPr>
-          <w:rFonts w:ascii="CMTT10" w:hAnsi="CMTT10" w:cs="CMTT10"/>
-        </w:rPr>
-        <w:t>best lambda2 is 0.428</w:t>
-      </w:r>
-      <w:r>
-        <w:rPr>
-          <w:rFonts w:ascii="CMTT10" w:hAnsi="CMTT10" w:cs="CMTT10"/>
-        </w:rPr>
-        <w:br/>
-        <w:t xml:space="preserve">        - </w:t>
-      </w:r>
-      <w:r>
-        <w:rPr>
-          <w:rFonts w:ascii="CMTT10" w:hAnsi="CMTT10" w:cs="CMTT10"/>
-        </w:rPr>
-        <w:t>best perplexity is 36.434527232</w:t>
+        <w:t xml:space="preserve">        - best perplexity is 36.434527232</w:t>
       </w:r>
     </w:p>
     <w:p>
@@ -380,6 +350,65 @@
                 <pic:pic xmlns:pic="http://schemas.openxmlformats.org/drawingml/2006/picture">
                   <pic:nvPicPr>
                     <pic:cNvPr id="0" name="Picture 1" descr="C:\Users\mr936701\NLP\assignment2\grid_search_lambda1.png"/>
+                    <pic:cNvPicPr>
+                      <a:picLocks noChangeAspect="1" noChangeArrowheads="1"/>
+                    </pic:cNvPicPr>
+                  </pic:nvPicPr>
+                  <pic:blipFill>
+                    <a:blip r:embed="rId7">
+                      <a:extLst>
+                        <a:ext uri="{28A0092B-C50C-407E-A947-70E740481C1C}">
+                          <a14:useLocalDpi xmlns:a14="http://schemas.microsoft.com/office/drawing/2010/main" val="0"/>
+                        </a:ext>
+                      </a:extLst>
+                    </a:blip>
+                    <a:srcRect/>
+                    <a:stretch>
+                      <a:fillRect/>
+                    </a:stretch>
+                  </pic:blipFill>
+                  <pic:spPr bwMode="auto">
+                    <a:xfrm>
+                      <a:off x="0" y="0"/>
+                      <a:ext cx="5486400" cy="4114800"/>
+                    </a:xfrm>
+                    <a:prstGeom prst="rect">
+                      <a:avLst/>
+                    </a:prstGeom>
+                    <a:noFill/>
+                    <a:ln>
+                      <a:noFill/>
+                    </a:ln>
+                  </pic:spPr>
+                </pic:pic>
+              </a:graphicData>
+            </a:graphic>
+          </wp:inline>
+        </w:drawing>
+      </w:r>
+    </w:p>
+    <w:p>
+      <w:pPr>
+        <w:ind w:left="720"/>
+      </w:pPr>
+      <w:r>
+        <w:rPr>
+          <w:noProof/>
+        </w:rPr>
+        <w:lastRenderedPageBreak/>
+        <w:drawing>
+          <wp:inline distT="0" distB="0" distL="0" distR="0">
+            <wp:extent cx="5486400" cy="4114800"/>
+            <wp:effectExtent l="0" t="0" r="0" b="0"/>
+            <wp:docPr id="4" name="Picture 4" descr="C:\Users\mr936701\NLP\assignment2\grid_search_lambda2.png"/>
+            <wp:cNvGraphicFramePr>
+              <a:graphicFrameLocks xmlns:a="http://schemas.openxmlformats.org/drawingml/2006/main" noChangeAspect="1"/>
+            </wp:cNvGraphicFramePr>
+            <a:graphic xmlns:a="http://schemas.openxmlformats.org/drawingml/2006/main">
+              <a:graphicData uri="http://schemas.openxmlformats.org/drawingml/2006/picture">
+                <pic:pic xmlns:pic="http://schemas.openxmlformats.org/drawingml/2006/picture">
+                  <pic:nvPicPr>
+                    <pic:cNvPr id="0" name="Picture 2" descr="C:\Users\mr936701\NLP\assignment2\grid_search_lambda2.png"/>
                     <pic:cNvPicPr>
                       <a:picLocks noChangeAspect="1" noChangeArrowheads="1"/>
                     </pic:cNvPicPr>
@@ -418,65 +447,6 @@
       </w:r>
     </w:p>
     <w:p>
-      <w:pPr>
-        <w:ind w:left="720"/>
-      </w:pPr>
-      <w:r>
-        <w:rPr>
-          <w:noProof/>
-        </w:rPr>
-        <w:lastRenderedPageBreak/>
-        <w:drawing>
-          <wp:inline distT="0" distB="0" distL="0" distR="0">
-            <wp:extent cx="5486400" cy="4114800"/>
-            <wp:effectExtent l="0" t="0" r="0" b="0"/>
-            <wp:docPr id="4" name="Picture 4" descr="C:\Users\mr936701\NLP\assignment2\grid_search_lambda2.png"/>
-            <wp:cNvGraphicFramePr>
-              <a:graphicFrameLocks xmlns:a="http://schemas.openxmlformats.org/drawingml/2006/main" noChangeAspect="1"/>
-            </wp:cNvGraphicFramePr>
-            <a:graphic xmlns:a="http://schemas.openxmlformats.org/drawingml/2006/main">
-              <a:graphicData uri="http://schemas.openxmlformats.org/drawingml/2006/picture">
-                <pic:pic xmlns:pic="http://schemas.openxmlformats.org/drawingml/2006/picture">
-                  <pic:nvPicPr>
-                    <pic:cNvPr id="0" name="Picture 2" descr="C:\Users\mr936701\NLP\assignment2\grid_search_lambda2.png"/>
-                    <pic:cNvPicPr>
-                      <a:picLocks noChangeAspect="1" noChangeArrowheads="1"/>
-                    </pic:cNvPicPr>
-                  </pic:nvPicPr>
-                  <pic:blipFill>
-                    <a:blip r:embed="rId9">
-                      <a:extLst>
-                        <a:ext uri="{28A0092B-C50C-407E-A947-70E740481C1C}">
-                          <a14:useLocalDpi xmlns:a14="http://schemas.microsoft.com/office/drawing/2010/main" val="0"/>
-                        </a:ext>
-                      </a:extLst>
-                    </a:blip>
-                    <a:srcRect/>
-                    <a:stretch>
-                      <a:fillRect/>
-                    </a:stretch>
-                  </pic:blipFill>
-                  <pic:spPr bwMode="auto">
-                    <a:xfrm>
-                      <a:off x="0" y="0"/>
-                      <a:ext cx="5486400" cy="4114800"/>
-                    </a:xfrm>
-                    <a:prstGeom prst="rect">
-                      <a:avLst/>
-                    </a:prstGeom>
-                    <a:noFill/>
-                    <a:ln>
-                      <a:noFill/>
-                    </a:ln>
-                  </pic:spPr>
-                </pic:pic>
-              </a:graphicData>
-            </a:graphic>
-          </wp:inline>
-        </w:drawing>
-      </w:r>
-    </w:p>
-    <w:p>
       <w:r>
         <w:br w:type="page"/>
       </w:r>
@@ -535,7 +505,7 @@
                     <pic:cNvPicPr/>
                   </pic:nvPicPr>
                   <pic:blipFill>
-                    <a:blip r:embed="rId10">
+                    <a:blip r:embed="rId9">
                       <a:extLst>
                         <a:ext uri="{28A0092B-C50C-407E-A947-70E740481C1C}">
                           <a14:useLocalDpi xmlns:a14="http://schemas.microsoft.com/office/drawing/2010/main" val="0"/>
@@ -587,7 +557,7 @@
                     <pic:cNvPicPr/>
                   </pic:nvPicPr>
                   <pic:blipFill>
-                    <a:blip r:embed="rId11"/>
+                    <a:blip r:embed="rId10"/>
                     <a:stretch>
                       <a:fillRect/>
                     </a:stretch>
@@ -648,7 +618,7 @@
     </w:p>
     <w:p>
       <w:pPr>
-        <w:pStyle w:val="ListParagraph"/>
+        <w:pStyle w:val="a3"/>
         <w:ind w:left="0"/>
         <w:rPr>
           <w:rFonts w:eastAsiaTheme="minorEastAsia"/>
@@ -676,15 +646,7 @@
                   <w:sz w:val="28"/>
                   <w:szCs w:val="28"/>
                 </w:rPr>
-                <m:t>∂</m:t>
-              </m:r>
-              <m:r>
-                <w:rPr>
-                  <w:rFonts w:ascii="Cambria Math" w:hAnsi="Cambria Math"/>
-                  <w:sz w:val="28"/>
-                  <w:szCs w:val="28"/>
-                </w:rPr>
-                <m:t>CE</m:t>
+                <m:t>∂CE</m:t>
               </m:r>
             </m:num>
             <m:den>
@@ -1296,15 +1258,7 @@
                           <w:sz w:val="28"/>
                           <w:szCs w:val="28"/>
                         </w:rPr>
-                        <m:t>j</m:t>
-                      </m:r>
-                      <m:r>
-                        <w:rPr>
-                          <w:rFonts w:ascii="Cambria Math" w:eastAsiaTheme="minorEastAsia" w:hAnsi="Cambria Math"/>
-                          <w:sz w:val="28"/>
-                          <w:szCs w:val="28"/>
-                        </w:rPr>
-                        <m:t>=1</m:t>
+                        <m:t>j=1</m:t>
                       </m:r>
                     </m:sub>
                     <m:sup>
@@ -1568,15 +1522,7 @@
                                   <w:sz w:val="28"/>
                                   <w:szCs w:val="28"/>
                                 </w:rPr>
-                                <m:t>j</m:t>
-                              </m:r>
-                              <m:r>
-                                <w:rPr>
-                                  <w:rFonts w:ascii="Cambria Math" w:eastAsiaTheme="minorEastAsia" w:hAnsi="Cambria Math"/>
-                                  <w:sz w:val="28"/>
-                                  <w:szCs w:val="28"/>
-                                </w:rPr>
-                                <m:t>=1</m:t>
+                                <m:t>j=1</m:t>
                               </m:r>
                             </m:sub>
                             <m:sup>
@@ -1723,15 +1669,7 @@
                   <w:sz w:val="28"/>
                   <w:szCs w:val="28"/>
                 </w:rPr>
-                <m:t>1</m:t>
-              </m:r>
-              <m:r>
-                <w:rPr>
-                  <w:rFonts w:ascii="Cambria Math" w:eastAsiaTheme="minorEastAsia" w:hAnsi="Cambria Math"/>
-                  <w:sz w:val="28"/>
-                  <w:szCs w:val="28"/>
-                </w:rPr>
-                <m:t>-</m:t>
+                <m:t>1-</m:t>
               </m:r>
               <m:acc>
                 <m:accPr>
@@ -1841,15 +1779,7 @@
               <w:sz w:val="28"/>
               <w:szCs w:val="28"/>
             </w:rPr>
-            <m:t>-</m:t>
-          </m:r>
-          <m:r>
-            <w:rPr>
-              <w:rFonts w:ascii="Cambria Math" w:eastAsiaTheme="minorEastAsia" w:hAnsi="Cambria Math"/>
-              <w:sz w:val="28"/>
-              <w:szCs w:val="28"/>
-            </w:rPr>
-            <m:t>1</m:t>
+            <m:t>-1</m:t>
           </m:r>
           <m:r>
             <m:rPr>
@@ -1894,7 +1824,7 @@
                     <pic:cNvPicPr/>
                   </pic:nvPicPr>
                   <pic:blipFill>
-                    <a:blip r:embed="rId12"/>
+                    <a:blip r:embed="rId11"/>
                     <a:stretch>
                       <a:fillRect/>
                     </a:stretch>
@@ -1917,7 +1847,7 @@
     </w:p>
     <w:p>
       <w:pPr>
-        <w:pStyle w:val="ListParagraph"/>
+        <w:pStyle w:val="a3"/>
         <w:ind w:left="0"/>
         <w:rPr>
           <w:rFonts w:eastAsiaTheme="minorEastAsia"/>
@@ -2401,15 +2331,7 @@
                   <w:sz w:val="32"/>
                   <w:szCs w:val="32"/>
                 </w:rPr>
-                <m:t>h</m:t>
-              </m:r>
-              <m:r>
-                <w:rPr>
-                  <w:rFonts w:ascii="Cambria Math" w:hAnsi="Cambria Math"/>
-                  <w:sz w:val="32"/>
-                  <w:szCs w:val="32"/>
-                </w:rPr>
-                <m:t>(</m:t>
+                <m:t>h(</m:t>
               </m:r>
               <m:sSub>
                 <m:sSubPr>
@@ -2449,15 +2371,7 @@
                   <w:sz w:val="32"/>
                   <w:szCs w:val="32"/>
                 </w:rPr>
-                <m:t>)(</m:t>
-              </m:r>
-              <m:r>
-                <w:rPr>
-                  <w:rFonts w:ascii="Cambria Math" w:hAnsi="Cambria Math"/>
-                  <w:sz w:val="32"/>
-                  <w:szCs w:val="32"/>
-                </w:rPr>
-                <m:t>1-</m:t>
+                <m:t>)(1-</m:t>
               </m:r>
               <m:r>
                 <w:rPr>
@@ -2505,15 +2419,7 @@
                   <w:sz w:val="32"/>
                   <w:szCs w:val="32"/>
                 </w:rPr>
-                <m:t>)</m:t>
-              </m:r>
-              <m:r>
-                <w:rPr>
-                  <w:rFonts w:ascii="Cambria Math" w:hAnsi="Cambria Math"/>
-                  <w:sz w:val="32"/>
-                  <w:szCs w:val="32"/>
-                </w:rPr>
-                <m:t>)</m:t>
+                <m:t>))</m:t>
               </m:r>
               <m:sSub>
                 <m:sSubPr>
@@ -2533,15 +2439,7 @@
                       <w:sz w:val="28"/>
                       <w:szCs w:val="28"/>
                     </w:rPr>
-                    <m:t>W</m:t>
-                  </m:r>
-                  <m:r>
-                    <w:rPr>
-                      <w:rFonts w:ascii="Cambria Math" w:eastAsiaTheme="minorEastAsia" w:hAnsi="Cambria Math"/>
-                      <w:sz w:val="28"/>
-                      <w:szCs w:val="28"/>
-                    </w:rPr>
-                    <m:t>1</m:t>
+                    <m:t>W1</m:t>
                   </m:r>
                 </m:e>
                 <m:sub>
@@ -2562,7 +2460,7 @@
     </w:p>
     <w:p>
       <w:pPr>
-        <w:pStyle w:val="ListParagraph"/>
+        <w:pStyle w:val="a3"/>
         <w:ind w:left="0"/>
         <w:rPr>
           <w:rFonts w:eastAsiaTheme="minorEastAsia"/>
@@ -2573,7 +2471,7 @@
     </w:p>
     <w:p>
       <w:pPr>
-        <w:pStyle w:val="ListParagraph"/>
+        <w:pStyle w:val="a3"/>
         <w:ind w:left="1080"/>
         <w:rPr>
           <w:rFonts w:ascii="CMTT10" w:hAnsi="CMTT10" w:cs="CMTT10"/>
@@ -2759,13 +2657,2003 @@
     </w:p>
     <w:p>
       <w:pPr>
-        <w:pStyle w:val="ListParagraph"/>
+        <w:pStyle w:val="a3"/>
+      </w:pPr>
+      <w:r>
+        <w:rPr>
+          <w:noProof/>
+        </w:rPr>
+        <w:lastRenderedPageBreak/>
+        <w:drawing>
+          <wp:inline distT="0" distB="0" distL="0" distR="0" wp14:anchorId="59F42707" wp14:editId="62083EC1">
+            <wp:extent cx="5486400" cy="593725"/>
+            <wp:effectExtent l="0" t="0" r="0" b="0"/>
+            <wp:docPr id="3" name="תמונה 3"/>
+            <wp:cNvGraphicFramePr>
+              <a:graphicFrameLocks xmlns:a="http://schemas.openxmlformats.org/drawingml/2006/main" noChangeAspect="1"/>
+            </wp:cNvGraphicFramePr>
+            <a:graphic xmlns:a="http://schemas.openxmlformats.org/drawingml/2006/main">
+              <a:graphicData uri="http://schemas.openxmlformats.org/drawingml/2006/picture">
+                <pic:pic xmlns:pic="http://schemas.openxmlformats.org/drawingml/2006/picture">
+                  <pic:nvPicPr>
+                    <pic:cNvPr id="1" name=""/>
+                    <pic:cNvPicPr/>
+                  </pic:nvPicPr>
+                  <pic:blipFill>
+                    <a:blip r:embed="rId12"/>
+                    <a:stretch>
+                      <a:fillRect/>
+                    </a:stretch>
+                  </pic:blipFill>
+                  <pic:spPr>
+                    <a:xfrm>
+                      <a:off x="0" y="0"/>
+                      <a:ext cx="5486400" cy="593725"/>
+                    </a:xfrm>
+                    <a:prstGeom prst="rect">
+                      <a:avLst/>
+                    </a:prstGeom>
+                  </pic:spPr>
+                </pic:pic>
+              </a:graphicData>
+            </a:graphic>
+          </wp:inline>
+        </w:drawing>
+      </w:r>
+    </w:p>
+    <w:p>
+      <w:pPr>
+        <w:pStyle w:val="a3"/>
+      </w:pPr>
+      <w:r>
+        <w:t>Implemented in file neural.py</w:t>
+      </w:r>
+    </w:p>
+    <w:p>
+      <w:pPr>
+        <w:pStyle w:val="a3"/>
+      </w:pPr>
+      <w:r>
+        <w:t>Run: "python nerural.py"</w:t>
+      </w:r>
+    </w:p>
+    <w:p>
+      <w:r>
+        <w:rPr>
+          <w:noProof/>
+        </w:rPr>
+        <w:drawing>
+          <wp:inline distT="0" distB="0" distL="0" distR="0" wp14:anchorId="749853A6" wp14:editId="6D221D4E">
+            <wp:extent cx="5486400" cy="1147445"/>
+            <wp:effectExtent l="0" t="0" r="0" b="0"/>
+            <wp:docPr id="5" name="תמונה 5"/>
+            <wp:cNvGraphicFramePr>
+              <a:graphicFrameLocks xmlns:a="http://schemas.openxmlformats.org/drawingml/2006/main" noChangeAspect="1"/>
+            </wp:cNvGraphicFramePr>
+            <a:graphic xmlns:a="http://schemas.openxmlformats.org/drawingml/2006/main">
+              <a:graphicData uri="http://schemas.openxmlformats.org/drawingml/2006/picture">
+                <pic:pic xmlns:pic="http://schemas.openxmlformats.org/drawingml/2006/picture">
+                  <pic:nvPicPr>
+                    <pic:cNvPr id="1" name=""/>
+                    <pic:cNvPicPr/>
+                  </pic:nvPicPr>
+                  <pic:blipFill>
+                    <a:blip r:embed="rId13"/>
+                    <a:stretch>
+                      <a:fillRect/>
+                    </a:stretch>
+                  </pic:blipFill>
+                  <pic:spPr>
+                    <a:xfrm>
+                      <a:off x="0" y="0"/>
+                      <a:ext cx="5486400" cy="1147445"/>
+                    </a:xfrm>
+                    <a:prstGeom prst="rect">
+                      <a:avLst/>
+                    </a:prstGeom>
+                  </pic:spPr>
+                </pic:pic>
+              </a:graphicData>
+            </a:graphic>
+          </wp:inline>
+        </w:drawing>
+      </w:r>
+    </w:p>
+    <w:p>
+      <w:r>
+        <w:tab/>
+        <w:t>Implemented in neural_lm.py</w:t>
+      </w:r>
+      <w:r>
+        <w:br/>
+      </w:r>
+      <w:r>
+        <w:tab/>
+        <w:t>Run: "python neural_lm.py"</w:t>
+      </w:r>
+      <w:r>
+        <w:br/>
+      </w:r>
+      <w:r>
+        <w:tab/>
+        <w:t>The trained parameters saved under "</w:t>
+      </w:r>
+      <w:proofErr w:type="spellStart"/>
+      <w:r>
+        <w:t>saved_params</w:t>
+      </w:r>
+      <w:proofErr w:type="spellEnd"/>
+      <w:r>
+        <w:t>_*.</w:t>
+      </w:r>
+      <w:proofErr w:type="spellStart"/>
+      <w:r>
+        <w:t>npy</w:t>
+      </w:r>
+      <w:proofErr w:type="spellEnd"/>
+    </w:p>
+    <w:p>
+      <w:pPr>
+        <w:pStyle w:val="HTML"/>
+        <w:shd w:val="clear" w:color="auto" w:fill="FFFFFF"/>
+        <w:rPr>
+          <w:color w:val="000000"/>
+          <w:sz w:val="21"/>
+          <w:szCs w:val="21"/>
+        </w:rPr>
+      </w:pPr>
+      <w:r>
+        <w:t>Output:</w:t>
+      </w:r>
+      <w:r>
+        <w:br/>
+      </w:r>
+      <w:r>
+        <w:rPr>
+          <w:color w:val="000000"/>
+          <w:sz w:val="21"/>
+          <w:szCs w:val="21"/>
+        </w:rPr>
+        <w:t>#</w:t>
+      </w:r>
+      <w:proofErr w:type="spellStart"/>
+      <w:r>
+        <w:rPr>
+          <w:color w:val="000000"/>
+          <w:sz w:val="21"/>
+          <w:szCs w:val="21"/>
+        </w:rPr>
+        <w:t>params</w:t>
+      </w:r>
+      <w:proofErr w:type="spellEnd"/>
+      <w:r>
+        <w:rPr>
+          <w:color w:val="000000"/>
+          <w:sz w:val="21"/>
+          <w:szCs w:val="21"/>
+        </w:rPr>
+        <w:t>: 104550</w:t>
+      </w:r>
+      <w:r>
+        <w:rPr>
+          <w:color w:val="000000"/>
+          <w:sz w:val="21"/>
+          <w:szCs w:val="21"/>
+        </w:rPr>
+        <w:br/>
+        <w:t>#train examples: 1118296</w:t>
+      </w:r>
+      <w:r>
+        <w:rPr>
+          <w:color w:val="000000"/>
+          <w:sz w:val="21"/>
+          <w:szCs w:val="21"/>
+        </w:rPr>
+        <w:br/>
+      </w:r>
+      <w:proofErr w:type="spellStart"/>
+      <w:r>
+        <w:rPr>
+          <w:color w:val="000000"/>
+          <w:sz w:val="21"/>
+          <w:szCs w:val="21"/>
+        </w:rPr>
+        <w:t>iter</w:t>
+      </w:r>
+      <w:proofErr w:type="spellEnd"/>
+      <w:r>
+        <w:rPr>
+          <w:color w:val="000000"/>
+          <w:sz w:val="21"/>
+          <w:szCs w:val="21"/>
+        </w:rPr>
+        <w:t xml:space="preserve"> 1000: </w:t>
+      </w:r>
+      <w:proofErr w:type="spellStart"/>
+      <w:r>
+        <w:rPr>
+          <w:color w:val="000000"/>
+          <w:sz w:val="21"/>
+          <w:szCs w:val="21"/>
+        </w:rPr>
+        <w:t>expcost</w:t>
+      </w:r>
+      <w:proofErr w:type="spellEnd"/>
+      <w:r>
+        <w:rPr>
+          <w:color w:val="000000"/>
+          <w:sz w:val="21"/>
+          <w:szCs w:val="21"/>
+        </w:rPr>
+        <w:t xml:space="preserve"> 5.286485  -  cost 5.286485</w:t>
+      </w:r>
+      <w:r>
+        <w:rPr>
+          <w:color w:val="000000"/>
+          <w:sz w:val="21"/>
+          <w:szCs w:val="21"/>
+        </w:rPr>
+        <w:br/>
+      </w:r>
+      <w:proofErr w:type="spellStart"/>
+      <w:r>
+        <w:rPr>
+          <w:color w:val="000000"/>
+          <w:sz w:val="21"/>
+          <w:szCs w:val="21"/>
+        </w:rPr>
+        <w:t>iter</w:t>
+      </w:r>
+      <w:proofErr w:type="spellEnd"/>
+      <w:r>
+        <w:rPr>
+          <w:color w:val="000000"/>
+          <w:sz w:val="21"/>
+          <w:szCs w:val="21"/>
+        </w:rPr>
+        <w:t xml:space="preserve"> 2000: </w:t>
+      </w:r>
+      <w:proofErr w:type="spellStart"/>
+      <w:r>
+        <w:rPr>
+          <w:color w:val="000000"/>
+          <w:sz w:val="21"/>
+          <w:szCs w:val="21"/>
+        </w:rPr>
+        <w:t>expcost</w:t>
+      </w:r>
+      <w:proofErr w:type="spellEnd"/>
+      <w:r>
+        <w:rPr>
+          <w:color w:val="000000"/>
+          <w:sz w:val="21"/>
+          <w:szCs w:val="21"/>
+        </w:rPr>
+        <w:t xml:space="preserve"> 5.315578  -  cost 5.868346</w:t>
+      </w:r>
+      <w:r>
+        <w:rPr>
+          <w:color w:val="000000"/>
+          <w:sz w:val="21"/>
+          <w:szCs w:val="21"/>
+        </w:rPr>
+        <w:br/>
+      </w:r>
+      <w:proofErr w:type="spellStart"/>
+      <w:r>
+        <w:rPr>
+          <w:color w:val="000000"/>
+          <w:sz w:val="21"/>
+          <w:szCs w:val="21"/>
+        </w:rPr>
+        <w:t>iter</w:t>
+      </w:r>
+      <w:proofErr w:type="spellEnd"/>
+      <w:r>
+        <w:rPr>
+          <w:color w:val="000000"/>
+          <w:sz w:val="21"/>
+          <w:szCs w:val="21"/>
+        </w:rPr>
+        <w:t xml:space="preserve"> 3000: </w:t>
+      </w:r>
+      <w:proofErr w:type="spellStart"/>
+      <w:r>
+        <w:rPr>
+          <w:color w:val="000000"/>
+          <w:sz w:val="21"/>
+          <w:szCs w:val="21"/>
+        </w:rPr>
+        <w:t>expcost</w:t>
+      </w:r>
+      <w:proofErr w:type="spellEnd"/>
+      <w:r>
+        <w:rPr>
+          <w:color w:val="000000"/>
+          <w:sz w:val="21"/>
+          <w:szCs w:val="21"/>
+        </w:rPr>
+        <w:t xml:space="preserve"> 5.278475  -  cost 4.573526</w:t>
+      </w:r>
+      <w:r>
+        <w:rPr>
+          <w:color w:val="000000"/>
+          <w:sz w:val="21"/>
+          <w:szCs w:val="21"/>
+        </w:rPr>
+        <w:br/>
+      </w:r>
+      <w:proofErr w:type="spellStart"/>
+      <w:r>
+        <w:rPr>
+          <w:color w:val="000000"/>
+          <w:sz w:val="21"/>
+          <w:szCs w:val="21"/>
+        </w:rPr>
+        <w:t>iter</w:t>
+      </w:r>
+      <w:proofErr w:type="spellEnd"/>
+      <w:r>
+        <w:rPr>
+          <w:color w:val="000000"/>
+          <w:sz w:val="21"/>
+          <w:szCs w:val="21"/>
+        </w:rPr>
+        <w:t xml:space="preserve"> 4000: </w:t>
+      </w:r>
+      <w:proofErr w:type="spellStart"/>
+      <w:r>
+        <w:rPr>
+          <w:color w:val="000000"/>
+          <w:sz w:val="21"/>
+          <w:szCs w:val="21"/>
+        </w:rPr>
+        <w:t>expcost</w:t>
+      </w:r>
+      <w:proofErr w:type="spellEnd"/>
+      <w:r>
+        <w:rPr>
+          <w:color w:val="000000"/>
+          <w:sz w:val="21"/>
+          <w:szCs w:val="21"/>
+        </w:rPr>
+        <w:t xml:space="preserve"> 5.299101  -  cost 5.690996</w:t>
+      </w:r>
+      <w:r>
+        <w:rPr>
+          <w:color w:val="000000"/>
+          <w:sz w:val="21"/>
+          <w:szCs w:val="21"/>
+        </w:rPr>
+        <w:br/>
+      </w:r>
+      <w:proofErr w:type="spellStart"/>
+      <w:r>
+        <w:rPr>
+          <w:color w:val="000000"/>
+          <w:sz w:val="21"/>
+          <w:szCs w:val="21"/>
+        </w:rPr>
+        <w:t>iter</w:t>
+      </w:r>
+      <w:proofErr w:type="spellEnd"/>
+      <w:r>
+        <w:rPr>
+          <w:color w:val="000000"/>
+          <w:sz w:val="21"/>
+          <w:szCs w:val="21"/>
+        </w:rPr>
+        <w:t xml:space="preserve"> 5000: </w:t>
+      </w:r>
+      <w:proofErr w:type="spellStart"/>
+      <w:r>
+        <w:rPr>
+          <w:color w:val="000000"/>
+          <w:sz w:val="21"/>
+          <w:szCs w:val="21"/>
+        </w:rPr>
+        <w:t>expcost</w:t>
+      </w:r>
+      <w:proofErr w:type="spellEnd"/>
+      <w:r>
+        <w:rPr>
+          <w:color w:val="000000"/>
+          <w:sz w:val="21"/>
+          <w:szCs w:val="21"/>
+        </w:rPr>
+        <w:t xml:space="preserve"> 5.266599  -  cost 4.649052</w:t>
+      </w:r>
+      <w:r>
+        <w:rPr>
+          <w:color w:val="000000"/>
+          <w:sz w:val="21"/>
+          <w:szCs w:val="21"/>
+        </w:rPr>
+        <w:br/>
+      </w:r>
+      <w:proofErr w:type="spellStart"/>
+      <w:r>
+        <w:rPr>
+          <w:color w:val="000000"/>
+          <w:sz w:val="21"/>
+          <w:szCs w:val="21"/>
+        </w:rPr>
+        <w:t>iter</w:t>
+      </w:r>
+      <w:proofErr w:type="spellEnd"/>
+      <w:r>
+        <w:rPr>
+          <w:color w:val="000000"/>
+          <w:sz w:val="21"/>
+          <w:szCs w:val="21"/>
+        </w:rPr>
+        <w:t xml:space="preserve"> 6000: </w:t>
+      </w:r>
+      <w:proofErr w:type="spellStart"/>
+      <w:r>
+        <w:rPr>
+          <w:color w:val="000000"/>
+          <w:sz w:val="21"/>
+          <w:szCs w:val="21"/>
+        </w:rPr>
+        <w:t>expcost</w:t>
+      </w:r>
+      <w:proofErr w:type="spellEnd"/>
+      <w:r>
+        <w:rPr>
+          <w:color w:val="000000"/>
+          <w:sz w:val="21"/>
+          <w:szCs w:val="21"/>
+        </w:rPr>
+        <w:t xml:space="preserve"> 5.256994  -  cost 5.074501</w:t>
+      </w:r>
+      <w:r>
+        <w:rPr>
+          <w:color w:val="000000"/>
+          <w:sz w:val="21"/>
+          <w:szCs w:val="21"/>
+        </w:rPr>
+        <w:br/>
+      </w:r>
+      <w:proofErr w:type="spellStart"/>
+      <w:r>
+        <w:rPr>
+          <w:color w:val="000000"/>
+          <w:sz w:val="21"/>
+          <w:szCs w:val="21"/>
+        </w:rPr>
+        <w:t>iter</w:t>
+      </w:r>
+      <w:proofErr w:type="spellEnd"/>
+      <w:r>
+        <w:rPr>
+          <w:color w:val="000000"/>
+          <w:sz w:val="21"/>
+          <w:szCs w:val="21"/>
+        </w:rPr>
+        <w:t xml:space="preserve"> 7000: </w:t>
+      </w:r>
+      <w:proofErr w:type="spellStart"/>
+      <w:r>
+        <w:rPr>
+          <w:color w:val="000000"/>
+          <w:sz w:val="21"/>
+          <w:szCs w:val="21"/>
+        </w:rPr>
+        <w:t>expcost</w:t>
+      </w:r>
+      <w:proofErr w:type="spellEnd"/>
+      <w:r>
+        <w:rPr>
+          <w:color w:val="000000"/>
+          <w:sz w:val="21"/>
+          <w:szCs w:val="21"/>
+        </w:rPr>
+        <w:t xml:space="preserve"> 5.204735  -  cost 4.211819</w:t>
+      </w:r>
+      <w:r>
+        <w:rPr>
+          <w:color w:val="000000"/>
+          <w:sz w:val="21"/>
+          <w:szCs w:val="21"/>
+        </w:rPr>
+        <w:br/>
+      </w:r>
+      <w:proofErr w:type="spellStart"/>
+      <w:r>
+        <w:rPr>
+          <w:color w:val="000000"/>
+          <w:sz w:val="21"/>
+          <w:szCs w:val="21"/>
+        </w:rPr>
+        <w:t>iter</w:t>
+      </w:r>
+      <w:proofErr w:type="spellEnd"/>
+      <w:r>
+        <w:rPr>
+          <w:color w:val="000000"/>
+          <w:sz w:val="21"/>
+          <w:szCs w:val="21"/>
+        </w:rPr>
+        <w:t xml:space="preserve"> 8000: </w:t>
+      </w:r>
+      <w:proofErr w:type="spellStart"/>
+      <w:r>
+        <w:rPr>
+          <w:color w:val="000000"/>
+          <w:sz w:val="21"/>
+          <w:szCs w:val="21"/>
+        </w:rPr>
+        <w:t>expcost</w:t>
+      </w:r>
+      <w:proofErr w:type="spellEnd"/>
+      <w:r>
+        <w:rPr>
+          <w:color w:val="000000"/>
+          <w:sz w:val="21"/>
+          <w:szCs w:val="21"/>
+        </w:rPr>
+        <w:t xml:space="preserve"> 5.184658  -  cost 4.803187</w:t>
+      </w:r>
+      <w:r>
+        <w:rPr>
+          <w:color w:val="000000"/>
+          <w:sz w:val="21"/>
+          <w:szCs w:val="21"/>
+        </w:rPr>
+        <w:br/>
+      </w:r>
+      <w:proofErr w:type="spellStart"/>
+      <w:r>
+        <w:rPr>
+          <w:color w:val="000000"/>
+          <w:sz w:val="21"/>
+          <w:szCs w:val="21"/>
+        </w:rPr>
+        <w:t>iter</w:t>
+      </w:r>
+      <w:proofErr w:type="spellEnd"/>
+      <w:r>
+        <w:rPr>
+          <w:color w:val="000000"/>
+          <w:sz w:val="21"/>
+          <w:szCs w:val="21"/>
+        </w:rPr>
+        <w:t xml:space="preserve"> 9000: </w:t>
+      </w:r>
+      <w:proofErr w:type="spellStart"/>
+      <w:r>
+        <w:rPr>
+          <w:color w:val="000000"/>
+          <w:sz w:val="21"/>
+          <w:szCs w:val="21"/>
+        </w:rPr>
+        <w:t>expcost</w:t>
+      </w:r>
+      <w:proofErr w:type="spellEnd"/>
+      <w:r>
+        <w:rPr>
+          <w:color w:val="000000"/>
+          <w:sz w:val="21"/>
+          <w:szCs w:val="21"/>
+        </w:rPr>
+        <w:t xml:space="preserve"> 5.174991  -  cost 4.991324</w:t>
+      </w:r>
+      <w:r>
+        <w:rPr>
+          <w:color w:val="000000"/>
+          <w:sz w:val="21"/>
+          <w:szCs w:val="21"/>
+        </w:rPr>
+        <w:br/>
+      </w:r>
+      <w:proofErr w:type="spellStart"/>
+      <w:r>
+        <w:rPr>
+          <w:color w:val="000000"/>
+          <w:sz w:val="21"/>
+          <w:szCs w:val="21"/>
+        </w:rPr>
+        <w:t>iter</w:t>
+      </w:r>
+      <w:proofErr w:type="spellEnd"/>
+      <w:r>
+        <w:rPr>
+          <w:color w:val="000000"/>
+          <w:sz w:val="21"/>
+          <w:szCs w:val="21"/>
+        </w:rPr>
+        <w:t xml:space="preserve"> 10000: </w:t>
+      </w:r>
+      <w:proofErr w:type="spellStart"/>
+      <w:r>
+        <w:rPr>
+          <w:color w:val="000000"/>
+          <w:sz w:val="21"/>
+          <w:szCs w:val="21"/>
+        </w:rPr>
+        <w:t>expcost</w:t>
+      </w:r>
+      <w:proofErr w:type="spellEnd"/>
+      <w:r>
+        <w:rPr>
+          <w:color w:val="000000"/>
+          <w:sz w:val="21"/>
+          <w:szCs w:val="21"/>
+        </w:rPr>
+        <w:t xml:space="preserve"> 5.117166  -  cost 4.018479</w:t>
+      </w:r>
+      <w:r>
+        <w:rPr>
+          <w:color w:val="000000"/>
+          <w:sz w:val="21"/>
+          <w:szCs w:val="21"/>
+        </w:rPr>
+        <w:br/>
+      </w:r>
+      <w:proofErr w:type="spellStart"/>
+      <w:r>
+        <w:rPr>
+          <w:color w:val="000000"/>
+          <w:sz w:val="21"/>
+          <w:szCs w:val="21"/>
+        </w:rPr>
+        <w:t>iter</w:t>
+      </w:r>
+      <w:proofErr w:type="spellEnd"/>
+      <w:r>
+        <w:rPr>
+          <w:color w:val="000000"/>
+          <w:sz w:val="21"/>
+          <w:szCs w:val="21"/>
+        </w:rPr>
+        <w:t xml:space="preserve"> 11000: </w:t>
+      </w:r>
+      <w:proofErr w:type="spellStart"/>
+      <w:r>
+        <w:rPr>
+          <w:color w:val="000000"/>
+          <w:sz w:val="21"/>
+          <w:szCs w:val="21"/>
+        </w:rPr>
+        <w:t>expcost</w:t>
+      </w:r>
+      <w:proofErr w:type="spellEnd"/>
+      <w:r>
+        <w:rPr>
+          <w:color w:val="000000"/>
+          <w:sz w:val="21"/>
+          <w:szCs w:val="21"/>
+        </w:rPr>
+        <w:t xml:space="preserve"> 5.095722  -  cost 4.688299</w:t>
+      </w:r>
+      <w:r>
+        <w:rPr>
+          <w:color w:val="000000"/>
+          <w:sz w:val="21"/>
+          <w:szCs w:val="21"/>
+        </w:rPr>
+        <w:br/>
+      </w:r>
+      <w:proofErr w:type="spellStart"/>
+      <w:r>
+        <w:rPr>
+          <w:color w:val="000000"/>
+          <w:sz w:val="21"/>
+          <w:szCs w:val="21"/>
+        </w:rPr>
+        <w:t>iter</w:t>
+      </w:r>
+      <w:proofErr w:type="spellEnd"/>
+      <w:r>
+        <w:rPr>
+          <w:color w:val="000000"/>
+          <w:sz w:val="21"/>
+          <w:szCs w:val="21"/>
+        </w:rPr>
+        <w:t xml:space="preserve"> 12000: </w:t>
+      </w:r>
+      <w:proofErr w:type="spellStart"/>
+      <w:r>
+        <w:rPr>
+          <w:color w:val="000000"/>
+          <w:sz w:val="21"/>
+          <w:szCs w:val="21"/>
+        </w:rPr>
+        <w:t>expcost</w:t>
+      </w:r>
+      <w:proofErr w:type="spellEnd"/>
+      <w:r>
+        <w:rPr>
+          <w:color w:val="000000"/>
+          <w:sz w:val="21"/>
+          <w:szCs w:val="21"/>
+        </w:rPr>
+        <w:t xml:space="preserve"> 5.089447  -  cost 4.970218</w:t>
+      </w:r>
+      <w:r>
+        <w:rPr>
+          <w:color w:val="000000"/>
+          <w:sz w:val="21"/>
+          <w:szCs w:val="21"/>
+        </w:rPr>
+        <w:br/>
+      </w:r>
+      <w:proofErr w:type="spellStart"/>
+      <w:r>
+        <w:rPr>
+          <w:color w:val="000000"/>
+          <w:sz w:val="21"/>
+          <w:szCs w:val="21"/>
+        </w:rPr>
+        <w:t>iter</w:t>
+      </w:r>
+      <w:proofErr w:type="spellEnd"/>
+      <w:r>
+        <w:rPr>
+          <w:color w:val="000000"/>
+          <w:sz w:val="21"/>
+          <w:szCs w:val="21"/>
+        </w:rPr>
+        <w:t xml:space="preserve"> 13000: </w:t>
+      </w:r>
+      <w:proofErr w:type="spellStart"/>
+      <w:r>
+        <w:rPr>
+          <w:color w:val="000000"/>
+          <w:sz w:val="21"/>
+          <w:szCs w:val="21"/>
+        </w:rPr>
+        <w:t>expcost</w:t>
+      </w:r>
+      <w:proofErr w:type="spellEnd"/>
+      <w:r>
+        <w:rPr>
+          <w:color w:val="000000"/>
+          <w:sz w:val="21"/>
+          <w:szCs w:val="21"/>
+        </w:rPr>
+        <w:t xml:space="preserve"> 5.109615  -  cost 5.492810</w:t>
+      </w:r>
+      <w:r>
+        <w:rPr>
+          <w:color w:val="000000"/>
+          <w:sz w:val="21"/>
+          <w:szCs w:val="21"/>
+        </w:rPr>
+        <w:br/>
+      </w:r>
+      <w:proofErr w:type="spellStart"/>
+      <w:r>
+        <w:rPr>
+          <w:color w:val="000000"/>
+          <w:sz w:val="21"/>
+          <w:szCs w:val="21"/>
+        </w:rPr>
+        <w:t>iter</w:t>
+      </w:r>
+      <w:proofErr w:type="spellEnd"/>
+      <w:r>
+        <w:rPr>
+          <w:color w:val="000000"/>
+          <w:sz w:val="21"/>
+          <w:szCs w:val="21"/>
+        </w:rPr>
+        <w:t xml:space="preserve"> 14000: </w:t>
+      </w:r>
+      <w:proofErr w:type="spellStart"/>
+      <w:r>
+        <w:rPr>
+          <w:color w:val="000000"/>
+          <w:sz w:val="21"/>
+          <w:szCs w:val="21"/>
+        </w:rPr>
+        <w:t>expcost</w:t>
+      </w:r>
+      <w:proofErr w:type="spellEnd"/>
+      <w:r>
+        <w:rPr>
+          <w:color w:val="000000"/>
+          <w:sz w:val="21"/>
+          <w:szCs w:val="21"/>
+        </w:rPr>
+        <w:t xml:space="preserve"> 5.082564  -  cost 4.568593</w:t>
+      </w:r>
+      <w:r>
+        <w:rPr>
+          <w:color w:val="000000"/>
+          <w:sz w:val="21"/>
+          <w:szCs w:val="21"/>
+        </w:rPr>
+        <w:br/>
+      </w:r>
+      <w:proofErr w:type="spellStart"/>
+      <w:r>
+        <w:rPr>
+          <w:color w:val="000000"/>
+          <w:sz w:val="21"/>
+          <w:szCs w:val="21"/>
+        </w:rPr>
+        <w:t>iter</w:t>
+      </w:r>
+      <w:proofErr w:type="spellEnd"/>
+      <w:r>
+        <w:rPr>
+          <w:color w:val="000000"/>
+          <w:sz w:val="21"/>
+          <w:szCs w:val="21"/>
+        </w:rPr>
+        <w:t xml:space="preserve"> 15000: </w:t>
+      </w:r>
+      <w:proofErr w:type="spellStart"/>
+      <w:r>
+        <w:rPr>
+          <w:color w:val="000000"/>
+          <w:sz w:val="21"/>
+          <w:szCs w:val="21"/>
+        </w:rPr>
+        <w:t>expcost</w:t>
+      </w:r>
+      <w:proofErr w:type="spellEnd"/>
+      <w:r>
+        <w:rPr>
+          <w:color w:val="000000"/>
+          <w:sz w:val="21"/>
+          <w:szCs w:val="21"/>
+        </w:rPr>
+        <w:t xml:space="preserve"> 5.066533  -  cost 4.761941</w:t>
+      </w:r>
+      <w:r>
+        <w:rPr>
+          <w:color w:val="000000"/>
+          <w:sz w:val="21"/>
+          <w:szCs w:val="21"/>
+        </w:rPr>
+        <w:br/>
+      </w:r>
+      <w:proofErr w:type="spellStart"/>
+      <w:r>
+        <w:rPr>
+          <w:color w:val="000000"/>
+          <w:sz w:val="21"/>
+          <w:szCs w:val="21"/>
+        </w:rPr>
+        <w:t>iter</w:t>
+      </w:r>
+      <w:proofErr w:type="spellEnd"/>
+      <w:r>
+        <w:rPr>
+          <w:color w:val="000000"/>
+          <w:sz w:val="21"/>
+          <w:szCs w:val="21"/>
+        </w:rPr>
+        <w:t xml:space="preserve"> 16000: </w:t>
+      </w:r>
+      <w:proofErr w:type="spellStart"/>
+      <w:r>
+        <w:rPr>
+          <w:color w:val="000000"/>
+          <w:sz w:val="21"/>
+          <w:szCs w:val="21"/>
+        </w:rPr>
+        <w:t>expcost</w:t>
+      </w:r>
+      <w:proofErr w:type="spellEnd"/>
+      <w:r>
+        <w:rPr>
+          <w:color w:val="000000"/>
+          <w:sz w:val="21"/>
+          <w:szCs w:val="21"/>
+        </w:rPr>
+        <w:t xml:space="preserve"> 5.090010  -  cost 5.536085</w:t>
+      </w:r>
+      <w:r>
+        <w:rPr>
+          <w:color w:val="000000"/>
+          <w:sz w:val="21"/>
+          <w:szCs w:val="21"/>
+        </w:rPr>
+        <w:br/>
+      </w:r>
+      <w:proofErr w:type="spellStart"/>
+      <w:r>
+        <w:rPr>
+          <w:color w:val="000000"/>
+          <w:sz w:val="21"/>
+          <w:szCs w:val="21"/>
+        </w:rPr>
+        <w:t>iter</w:t>
+      </w:r>
+      <w:proofErr w:type="spellEnd"/>
+      <w:r>
+        <w:rPr>
+          <w:color w:val="000000"/>
+          <w:sz w:val="21"/>
+          <w:szCs w:val="21"/>
+        </w:rPr>
+        <w:t xml:space="preserve"> 17000: </w:t>
+      </w:r>
+      <w:proofErr w:type="spellStart"/>
+      <w:r>
+        <w:rPr>
+          <w:color w:val="000000"/>
+          <w:sz w:val="21"/>
+          <w:szCs w:val="21"/>
+        </w:rPr>
+        <w:t>expcost</w:t>
+      </w:r>
+      <w:proofErr w:type="spellEnd"/>
+      <w:r>
+        <w:rPr>
+          <w:color w:val="000000"/>
+          <w:sz w:val="21"/>
+          <w:szCs w:val="21"/>
+        </w:rPr>
+        <w:t xml:space="preserve"> 5.075422  -  cost 4.798232</w:t>
+      </w:r>
+      <w:r>
+        <w:rPr>
+          <w:color w:val="000000"/>
+          <w:sz w:val="21"/>
+          <w:szCs w:val="21"/>
+        </w:rPr>
+        <w:br/>
+      </w:r>
+      <w:proofErr w:type="spellStart"/>
+      <w:r>
+        <w:rPr>
+          <w:color w:val="000000"/>
+          <w:sz w:val="21"/>
+          <w:szCs w:val="21"/>
+        </w:rPr>
+        <w:t>iter</w:t>
+      </w:r>
+      <w:proofErr w:type="spellEnd"/>
+      <w:r>
+        <w:rPr>
+          <w:color w:val="000000"/>
+          <w:sz w:val="21"/>
+          <w:szCs w:val="21"/>
+        </w:rPr>
+        <w:t xml:space="preserve"> 18000: </w:t>
+      </w:r>
+      <w:proofErr w:type="spellStart"/>
+      <w:r>
+        <w:rPr>
+          <w:color w:val="000000"/>
+          <w:sz w:val="21"/>
+          <w:szCs w:val="21"/>
+        </w:rPr>
+        <w:t>expcost</w:t>
+      </w:r>
+      <w:proofErr w:type="spellEnd"/>
+      <w:r>
+        <w:rPr>
+          <w:color w:val="000000"/>
+          <w:sz w:val="21"/>
+          <w:szCs w:val="21"/>
+        </w:rPr>
+        <w:t xml:space="preserve"> 5.075031  -  cost 5.067610</w:t>
+      </w:r>
+      <w:r>
+        <w:rPr>
+          <w:color w:val="000000"/>
+          <w:sz w:val="21"/>
+          <w:szCs w:val="21"/>
+        </w:rPr>
+        <w:br/>
+      </w:r>
+      <w:proofErr w:type="spellStart"/>
+      <w:r>
+        <w:rPr>
+          <w:color w:val="000000"/>
+          <w:sz w:val="21"/>
+          <w:szCs w:val="21"/>
+        </w:rPr>
+        <w:t>iter</w:t>
+      </w:r>
+      <w:proofErr w:type="spellEnd"/>
+      <w:r>
+        <w:rPr>
+          <w:color w:val="000000"/>
+          <w:sz w:val="21"/>
+          <w:szCs w:val="21"/>
+        </w:rPr>
+        <w:t xml:space="preserve"> 19000: </w:t>
+      </w:r>
+      <w:proofErr w:type="spellStart"/>
+      <w:r>
+        <w:rPr>
+          <w:color w:val="000000"/>
+          <w:sz w:val="21"/>
+          <w:szCs w:val="21"/>
+        </w:rPr>
+        <w:t>expcost</w:t>
+      </w:r>
+      <w:proofErr w:type="spellEnd"/>
+      <w:r>
+        <w:rPr>
+          <w:color w:val="000000"/>
+          <w:sz w:val="21"/>
+          <w:szCs w:val="21"/>
+        </w:rPr>
+        <w:t xml:space="preserve"> 5.073811  -  cost 5.050622</w:t>
+      </w:r>
+      <w:r>
+        <w:rPr>
+          <w:color w:val="000000"/>
+          <w:sz w:val="21"/>
+          <w:szCs w:val="21"/>
+        </w:rPr>
+        <w:br/>
+      </w:r>
+      <w:proofErr w:type="spellStart"/>
+      <w:r>
+        <w:rPr>
+          <w:color w:val="000000"/>
+          <w:sz w:val="21"/>
+          <w:szCs w:val="21"/>
+        </w:rPr>
+        <w:t>iter</w:t>
+      </w:r>
+      <w:proofErr w:type="spellEnd"/>
+      <w:r>
+        <w:rPr>
+          <w:color w:val="000000"/>
+          <w:sz w:val="21"/>
+          <w:szCs w:val="21"/>
+        </w:rPr>
+        <w:t xml:space="preserve"> 20000: </w:t>
+      </w:r>
+      <w:proofErr w:type="spellStart"/>
+      <w:r>
+        <w:rPr>
+          <w:color w:val="000000"/>
+          <w:sz w:val="21"/>
+          <w:szCs w:val="21"/>
+        </w:rPr>
+        <w:t>expcost</w:t>
+      </w:r>
+      <w:proofErr w:type="spellEnd"/>
+      <w:r>
+        <w:rPr>
+          <w:color w:val="000000"/>
+          <w:sz w:val="21"/>
+          <w:szCs w:val="21"/>
+        </w:rPr>
+        <w:t xml:space="preserve"> 5.050655  -  cost 4.610707</w:t>
+      </w:r>
+      <w:r>
+        <w:rPr>
+          <w:color w:val="000000"/>
+          <w:sz w:val="21"/>
+          <w:szCs w:val="21"/>
+        </w:rPr>
+        <w:br/>
+      </w:r>
+      <w:proofErr w:type="spellStart"/>
+      <w:r>
+        <w:rPr>
+          <w:color w:val="000000"/>
+          <w:sz w:val="21"/>
+          <w:szCs w:val="21"/>
+        </w:rPr>
+        <w:t>iter</w:t>
+      </w:r>
+      <w:proofErr w:type="spellEnd"/>
+      <w:r>
+        <w:rPr>
+          <w:color w:val="000000"/>
+          <w:sz w:val="21"/>
+          <w:szCs w:val="21"/>
+        </w:rPr>
+        <w:t xml:space="preserve"> 21000: </w:t>
+      </w:r>
+      <w:proofErr w:type="spellStart"/>
+      <w:r>
+        <w:rPr>
+          <w:color w:val="000000"/>
+          <w:sz w:val="21"/>
+          <w:szCs w:val="21"/>
+        </w:rPr>
+        <w:t>expcost</w:t>
+      </w:r>
+      <w:proofErr w:type="spellEnd"/>
+      <w:r>
+        <w:rPr>
+          <w:color w:val="000000"/>
+          <w:sz w:val="21"/>
+          <w:szCs w:val="21"/>
+        </w:rPr>
+        <w:t xml:space="preserve"> 5.027491  -  cost 4.587370</w:t>
+      </w:r>
+      <w:r>
+        <w:rPr>
+          <w:color w:val="000000"/>
+          <w:sz w:val="21"/>
+          <w:szCs w:val="21"/>
+        </w:rPr>
+        <w:br/>
+      </w:r>
+      <w:proofErr w:type="spellStart"/>
+      <w:r>
+        <w:rPr>
+          <w:color w:val="000000"/>
+          <w:sz w:val="21"/>
+          <w:szCs w:val="21"/>
+        </w:rPr>
+        <w:t>iter</w:t>
+      </w:r>
+      <w:proofErr w:type="spellEnd"/>
+      <w:r>
+        <w:rPr>
+          <w:color w:val="000000"/>
+          <w:sz w:val="21"/>
+          <w:szCs w:val="21"/>
+        </w:rPr>
+        <w:t xml:space="preserve"> 22000: </w:t>
+      </w:r>
+      <w:proofErr w:type="spellStart"/>
+      <w:r>
+        <w:rPr>
+          <w:color w:val="000000"/>
+          <w:sz w:val="21"/>
+          <w:szCs w:val="21"/>
+        </w:rPr>
+        <w:t>expcost</w:t>
+      </w:r>
+      <w:proofErr w:type="spellEnd"/>
+      <w:r>
+        <w:rPr>
+          <w:color w:val="000000"/>
+          <w:sz w:val="21"/>
+          <w:szCs w:val="21"/>
+        </w:rPr>
+        <w:t xml:space="preserve"> 4.988164  -  cost 4.240953</w:t>
+      </w:r>
+      <w:r>
+        <w:rPr>
+          <w:color w:val="000000"/>
+          <w:sz w:val="21"/>
+          <w:szCs w:val="21"/>
+        </w:rPr>
+        <w:br/>
+      </w:r>
+      <w:proofErr w:type="spellStart"/>
+      <w:r>
+        <w:rPr>
+          <w:color w:val="000000"/>
+          <w:sz w:val="21"/>
+          <w:szCs w:val="21"/>
+        </w:rPr>
+        <w:t>iter</w:t>
+      </w:r>
+      <w:proofErr w:type="spellEnd"/>
+      <w:r>
+        <w:rPr>
+          <w:color w:val="000000"/>
+          <w:sz w:val="21"/>
+          <w:szCs w:val="21"/>
+        </w:rPr>
+        <w:t xml:space="preserve"> 23000: </w:t>
+      </w:r>
+      <w:proofErr w:type="spellStart"/>
+      <w:r>
+        <w:rPr>
+          <w:color w:val="000000"/>
+          <w:sz w:val="21"/>
+          <w:szCs w:val="21"/>
+        </w:rPr>
+        <w:t>expcost</w:t>
+      </w:r>
+      <w:proofErr w:type="spellEnd"/>
+      <w:r>
+        <w:rPr>
+          <w:color w:val="000000"/>
+          <w:sz w:val="21"/>
+          <w:szCs w:val="21"/>
+        </w:rPr>
+        <w:t xml:space="preserve"> 4.960205  -  cost 4.428979</w:t>
+      </w:r>
+      <w:r>
+        <w:rPr>
+          <w:color w:val="000000"/>
+          <w:sz w:val="21"/>
+          <w:szCs w:val="21"/>
+        </w:rPr>
+        <w:br/>
+      </w:r>
+      <w:proofErr w:type="spellStart"/>
+      <w:r>
+        <w:rPr>
+          <w:color w:val="000000"/>
+          <w:sz w:val="21"/>
+          <w:szCs w:val="21"/>
+        </w:rPr>
+        <w:t>iter</w:t>
+      </w:r>
+      <w:proofErr w:type="spellEnd"/>
+      <w:r>
+        <w:rPr>
+          <w:color w:val="000000"/>
+          <w:sz w:val="21"/>
+          <w:szCs w:val="21"/>
+        </w:rPr>
+        <w:t xml:space="preserve"> 24000: </w:t>
+      </w:r>
+      <w:proofErr w:type="spellStart"/>
+      <w:r>
+        <w:rPr>
+          <w:color w:val="000000"/>
+          <w:sz w:val="21"/>
+          <w:szCs w:val="21"/>
+        </w:rPr>
+        <w:t>expcost</w:t>
+      </w:r>
+      <w:proofErr w:type="spellEnd"/>
+      <w:r>
+        <w:rPr>
+          <w:color w:val="000000"/>
+          <w:sz w:val="21"/>
+          <w:szCs w:val="21"/>
+        </w:rPr>
+        <w:t xml:space="preserve"> 4.941922  -  cost 4.594553</w:t>
+      </w:r>
+      <w:r>
+        <w:rPr>
+          <w:color w:val="000000"/>
+          <w:sz w:val="21"/>
+          <w:szCs w:val="21"/>
+        </w:rPr>
+        <w:br/>
+      </w:r>
+      <w:proofErr w:type="spellStart"/>
+      <w:r>
+        <w:rPr>
+          <w:color w:val="000000"/>
+          <w:sz w:val="21"/>
+          <w:szCs w:val="21"/>
+        </w:rPr>
+        <w:t>iter</w:t>
+      </w:r>
+      <w:proofErr w:type="spellEnd"/>
+      <w:r>
+        <w:rPr>
+          <w:color w:val="000000"/>
+          <w:sz w:val="21"/>
+          <w:szCs w:val="21"/>
+        </w:rPr>
+        <w:t xml:space="preserve"> 25000: </w:t>
+      </w:r>
+      <w:proofErr w:type="spellStart"/>
+      <w:r>
+        <w:rPr>
+          <w:color w:val="000000"/>
+          <w:sz w:val="21"/>
+          <w:szCs w:val="21"/>
+        </w:rPr>
+        <w:t>expcost</w:t>
+      </w:r>
+      <w:proofErr w:type="spellEnd"/>
+      <w:r>
+        <w:rPr>
+          <w:color w:val="000000"/>
+          <w:sz w:val="21"/>
+          <w:szCs w:val="21"/>
+        </w:rPr>
+        <w:t xml:space="preserve"> 4.949239  -  cost 5.088261</w:t>
+      </w:r>
+      <w:r>
+        <w:rPr>
+          <w:color w:val="000000"/>
+          <w:sz w:val="21"/>
+          <w:szCs w:val="21"/>
+        </w:rPr>
+        <w:br/>
+      </w:r>
+      <w:proofErr w:type="spellStart"/>
+      <w:r>
+        <w:rPr>
+          <w:color w:val="000000"/>
+          <w:sz w:val="21"/>
+          <w:szCs w:val="21"/>
+        </w:rPr>
+        <w:t>iter</w:t>
+      </w:r>
+      <w:proofErr w:type="spellEnd"/>
+      <w:r>
+        <w:rPr>
+          <w:color w:val="000000"/>
+          <w:sz w:val="21"/>
+          <w:szCs w:val="21"/>
+        </w:rPr>
+        <w:t xml:space="preserve"> 26000: </w:t>
+      </w:r>
+      <w:proofErr w:type="spellStart"/>
+      <w:r>
+        <w:rPr>
+          <w:color w:val="000000"/>
+          <w:sz w:val="21"/>
+          <w:szCs w:val="21"/>
+        </w:rPr>
+        <w:t>expcost</w:t>
+      </w:r>
+      <w:proofErr w:type="spellEnd"/>
+      <w:r>
+        <w:rPr>
+          <w:color w:val="000000"/>
+          <w:sz w:val="21"/>
+          <w:szCs w:val="21"/>
+        </w:rPr>
+        <w:t xml:space="preserve"> 4.887178  -  cost 3.708009</w:t>
+      </w:r>
+      <w:r>
+        <w:rPr>
+          <w:color w:val="000000"/>
+          <w:sz w:val="21"/>
+          <w:szCs w:val="21"/>
+        </w:rPr>
+        <w:br/>
+      </w:r>
+      <w:proofErr w:type="spellStart"/>
+      <w:r>
+        <w:rPr>
+          <w:color w:val="000000"/>
+          <w:sz w:val="21"/>
+          <w:szCs w:val="21"/>
+        </w:rPr>
+        <w:t>iter</w:t>
+      </w:r>
+      <w:proofErr w:type="spellEnd"/>
+      <w:r>
+        <w:rPr>
+          <w:color w:val="000000"/>
+          <w:sz w:val="21"/>
+          <w:szCs w:val="21"/>
+        </w:rPr>
+        <w:t xml:space="preserve"> 27000: </w:t>
+      </w:r>
+      <w:proofErr w:type="spellStart"/>
+      <w:r>
+        <w:rPr>
+          <w:color w:val="000000"/>
+          <w:sz w:val="21"/>
+          <w:szCs w:val="21"/>
+        </w:rPr>
+        <w:t>expcost</w:t>
+      </w:r>
+      <w:proofErr w:type="spellEnd"/>
+      <w:r>
+        <w:rPr>
+          <w:color w:val="000000"/>
+          <w:sz w:val="21"/>
+          <w:szCs w:val="21"/>
+        </w:rPr>
+        <w:t xml:space="preserve"> 4.886177  -  cost 4.867171</w:t>
+      </w:r>
+      <w:r>
+        <w:rPr>
+          <w:color w:val="000000"/>
+          <w:sz w:val="21"/>
+          <w:szCs w:val="21"/>
+        </w:rPr>
+        <w:br/>
+      </w:r>
+      <w:proofErr w:type="spellStart"/>
+      <w:r>
+        <w:rPr>
+          <w:color w:val="000000"/>
+          <w:sz w:val="21"/>
+          <w:szCs w:val="21"/>
+        </w:rPr>
+        <w:t>iter</w:t>
+      </w:r>
+      <w:proofErr w:type="spellEnd"/>
+      <w:r>
+        <w:rPr>
+          <w:color w:val="000000"/>
+          <w:sz w:val="21"/>
+          <w:szCs w:val="21"/>
+        </w:rPr>
+        <w:t xml:space="preserve"> 28000: </w:t>
+      </w:r>
+      <w:proofErr w:type="spellStart"/>
+      <w:r>
+        <w:rPr>
+          <w:color w:val="000000"/>
+          <w:sz w:val="21"/>
+          <w:szCs w:val="21"/>
+        </w:rPr>
+        <w:t>expcost</w:t>
+      </w:r>
+      <w:proofErr w:type="spellEnd"/>
+      <w:r>
+        <w:rPr>
+          <w:color w:val="000000"/>
+          <w:sz w:val="21"/>
+          <w:szCs w:val="21"/>
+        </w:rPr>
+        <w:t xml:space="preserve"> 4.852245  -  cost 4.207524</w:t>
+      </w:r>
+      <w:r>
+        <w:rPr>
+          <w:color w:val="000000"/>
+          <w:sz w:val="21"/>
+          <w:szCs w:val="21"/>
+        </w:rPr>
+        <w:br/>
+      </w:r>
+      <w:proofErr w:type="spellStart"/>
+      <w:r>
+        <w:rPr>
+          <w:color w:val="000000"/>
+          <w:sz w:val="21"/>
+          <w:szCs w:val="21"/>
+        </w:rPr>
+        <w:t>iter</w:t>
+      </w:r>
+      <w:proofErr w:type="spellEnd"/>
+      <w:r>
+        <w:rPr>
+          <w:color w:val="000000"/>
+          <w:sz w:val="21"/>
+          <w:szCs w:val="21"/>
+        </w:rPr>
+        <w:t xml:space="preserve"> 29000: </w:t>
+      </w:r>
+      <w:proofErr w:type="spellStart"/>
+      <w:r>
+        <w:rPr>
+          <w:color w:val="000000"/>
+          <w:sz w:val="21"/>
+          <w:szCs w:val="21"/>
+        </w:rPr>
+        <w:t>expcost</w:t>
+      </w:r>
+      <w:proofErr w:type="spellEnd"/>
+      <w:r>
+        <w:rPr>
+          <w:color w:val="000000"/>
+          <w:sz w:val="21"/>
+          <w:szCs w:val="21"/>
+        </w:rPr>
+        <w:t xml:space="preserve"> 4.878483  -  cost 5.377017</w:t>
+      </w:r>
+      <w:r>
+        <w:rPr>
+          <w:color w:val="000000"/>
+          <w:sz w:val="21"/>
+          <w:szCs w:val="21"/>
+        </w:rPr>
+        <w:br/>
+      </w:r>
+      <w:proofErr w:type="spellStart"/>
+      <w:r>
+        <w:rPr>
+          <w:color w:val="000000"/>
+          <w:sz w:val="21"/>
+          <w:szCs w:val="21"/>
+        </w:rPr>
+        <w:t>iter</w:t>
+      </w:r>
+      <w:proofErr w:type="spellEnd"/>
+      <w:r>
+        <w:rPr>
+          <w:color w:val="000000"/>
+          <w:sz w:val="21"/>
+          <w:szCs w:val="21"/>
+        </w:rPr>
+        <w:t xml:space="preserve"> 30000: </w:t>
+      </w:r>
+      <w:proofErr w:type="spellStart"/>
+      <w:r>
+        <w:rPr>
+          <w:color w:val="000000"/>
+          <w:sz w:val="21"/>
+          <w:szCs w:val="21"/>
+        </w:rPr>
+        <w:t>expcost</w:t>
+      </w:r>
+      <w:proofErr w:type="spellEnd"/>
+      <w:r>
+        <w:rPr>
+          <w:color w:val="000000"/>
+          <w:sz w:val="21"/>
+          <w:szCs w:val="21"/>
+        </w:rPr>
+        <w:t xml:space="preserve"> 4.817329  -  cost 3.655402</w:t>
+      </w:r>
+      <w:r>
+        <w:rPr>
+          <w:color w:val="000000"/>
+          <w:sz w:val="21"/>
+          <w:szCs w:val="21"/>
+        </w:rPr>
+        <w:br/>
+      </w:r>
+      <w:proofErr w:type="spellStart"/>
+      <w:r>
+        <w:rPr>
+          <w:color w:val="000000"/>
+          <w:sz w:val="21"/>
+          <w:szCs w:val="21"/>
+        </w:rPr>
+        <w:lastRenderedPageBreak/>
+        <w:t>iter</w:t>
+      </w:r>
+      <w:proofErr w:type="spellEnd"/>
+      <w:r>
+        <w:rPr>
+          <w:color w:val="000000"/>
+          <w:sz w:val="21"/>
+          <w:szCs w:val="21"/>
+        </w:rPr>
+        <w:t xml:space="preserve"> 31000: </w:t>
+      </w:r>
+      <w:proofErr w:type="spellStart"/>
+      <w:r>
+        <w:rPr>
+          <w:color w:val="000000"/>
+          <w:sz w:val="21"/>
+          <w:szCs w:val="21"/>
+        </w:rPr>
+        <w:t>expcost</w:t>
+      </w:r>
+      <w:proofErr w:type="spellEnd"/>
+      <w:r>
+        <w:rPr>
+          <w:color w:val="000000"/>
+          <w:sz w:val="21"/>
+          <w:szCs w:val="21"/>
+        </w:rPr>
+        <w:t xml:space="preserve"> 4.831440  -  cost 5.099539</w:t>
+      </w:r>
+      <w:r>
+        <w:rPr>
+          <w:color w:val="000000"/>
+          <w:sz w:val="21"/>
+          <w:szCs w:val="21"/>
+        </w:rPr>
+        <w:br/>
+      </w:r>
+      <w:proofErr w:type="spellStart"/>
+      <w:r>
+        <w:rPr>
+          <w:color w:val="000000"/>
+          <w:sz w:val="21"/>
+          <w:szCs w:val="21"/>
+        </w:rPr>
+        <w:t>iter</w:t>
+      </w:r>
+      <w:proofErr w:type="spellEnd"/>
+      <w:r>
+        <w:rPr>
+          <w:color w:val="000000"/>
+          <w:sz w:val="21"/>
+          <w:szCs w:val="21"/>
+        </w:rPr>
+        <w:t xml:space="preserve"> 32000: </w:t>
+      </w:r>
+      <w:proofErr w:type="spellStart"/>
+      <w:r>
+        <w:rPr>
+          <w:color w:val="000000"/>
+          <w:sz w:val="21"/>
+          <w:szCs w:val="21"/>
+        </w:rPr>
+        <w:t>expcost</w:t>
+      </w:r>
+      <w:proofErr w:type="spellEnd"/>
+      <w:r>
+        <w:rPr>
+          <w:color w:val="000000"/>
+          <w:sz w:val="21"/>
+          <w:szCs w:val="21"/>
+        </w:rPr>
+        <w:t xml:space="preserve"> 4.826084  -  cost 4.724321</w:t>
+      </w:r>
+      <w:r>
+        <w:rPr>
+          <w:color w:val="000000"/>
+          <w:sz w:val="21"/>
+          <w:szCs w:val="21"/>
+        </w:rPr>
+        <w:br/>
+      </w:r>
+      <w:proofErr w:type="spellStart"/>
+      <w:r>
+        <w:rPr>
+          <w:color w:val="000000"/>
+          <w:sz w:val="21"/>
+          <w:szCs w:val="21"/>
+        </w:rPr>
+        <w:t>iter</w:t>
+      </w:r>
+      <w:proofErr w:type="spellEnd"/>
+      <w:r>
+        <w:rPr>
+          <w:color w:val="000000"/>
+          <w:sz w:val="21"/>
+          <w:szCs w:val="21"/>
+        </w:rPr>
+        <w:t xml:space="preserve"> 33000: </w:t>
+      </w:r>
+      <w:proofErr w:type="spellStart"/>
+      <w:r>
+        <w:rPr>
+          <w:color w:val="000000"/>
+          <w:sz w:val="21"/>
+          <w:szCs w:val="21"/>
+        </w:rPr>
+        <w:t>expcost</w:t>
+      </w:r>
+      <w:proofErr w:type="spellEnd"/>
+      <w:r>
+        <w:rPr>
+          <w:color w:val="000000"/>
+          <w:sz w:val="21"/>
+          <w:szCs w:val="21"/>
+        </w:rPr>
+        <w:t xml:space="preserve"> 4.813067  -  cost 4.565740</w:t>
+      </w:r>
+      <w:r>
+        <w:rPr>
+          <w:color w:val="000000"/>
+          <w:sz w:val="21"/>
+          <w:szCs w:val="21"/>
+        </w:rPr>
+        <w:br/>
+      </w:r>
+      <w:proofErr w:type="spellStart"/>
+      <w:r>
+        <w:rPr>
+          <w:color w:val="000000"/>
+          <w:sz w:val="21"/>
+          <w:szCs w:val="21"/>
+        </w:rPr>
+        <w:t>iter</w:t>
+      </w:r>
+      <w:proofErr w:type="spellEnd"/>
+      <w:r>
+        <w:rPr>
+          <w:color w:val="000000"/>
+          <w:sz w:val="21"/>
+          <w:szCs w:val="21"/>
+        </w:rPr>
+        <w:t xml:space="preserve"> 34000: </w:t>
+      </w:r>
+      <w:proofErr w:type="spellStart"/>
+      <w:r>
+        <w:rPr>
+          <w:color w:val="000000"/>
+          <w:sz w:val="21"/>
+          <w:szCs w:val="21"/>
+        </w:rPr>
+        <w:t>expcost</w:t>
+      </w:r>
+      <w:proofErr w:type="spellEnd"/>
+      <w:r>
+        <w:rPr>
+          <w:color w:val="000000"/>
+          <w:sz w:val="21"/>
+          <w:szCs w:val="21"/>
+        </w:rPr>
+        <w:t xml:space="preserve"> 4.802932  -  cost 4.610375</w:t>
+      </w:r>
+      <w:r>
+        <w:rPr>
+          <w:color w:val="000000"/>
+          <w:sz w:val="21"/>
+          <w:szCs w:val="21"/>
+        </w:rPr>
+        <w:br/>
+      </w:r>
+      <w:proofErr w:type="spellStart"/>
+      <w:r>
+        <w:rPr>
+          <w:color w:val="000000"/>
+          <w:sz w:val="21"/>
+          <w:szCs w:val="21"/>
+        </w:rPr>
+        <w:t>iter</w:t>
+      </w:r>
+      <w:proofErr w:type="spellEnd"/>
+      <w:r>
+        <w:rPr>
+          <w:color w:val="000000"/>
+          <w:sz w:val="21"/>
+          <w:szCs w:val="21"/>
+        </w:rPr>
+        <w:t xml:space="preserve"> 35000: </w:t>
+      </w:r>
+      <w:proofErr w:type="spellStart"/>
+      <w:r>
+        <w:rPr>
+          <w:color w:val="000000"/>
+          <w:sz w:val="21"/>
+          <w:szCs w:val="21"/>
+        </w:rPr>
+        <w:t>expcost</w:t>
+      </w:r>
+      <w:proofErr w:type="spellEnd"/>
+      <w:r>
+        <w:rPr>
+          <w:color w:val="000000"/>
+          <w:sz w:val="21"/>
+          <w:szCs w:val="21"/>
+        </w:rPr>
+        <w:t xml:space="preserve"> 4.807286  -  cost 4.890003</w:t>
+      </w:r>
+      <w:r>
+        <w:rPr>
+          <w:color w:val="000000"/>
+          <w:sz w:val="21"/>
+          <w:szCs w:val="21"/>
+        </w:rPr>
+        <w:br/>
+      </w:r>
+      <w:proofErr w:type="spellStart"/>
+      <w:r>
+        <w:rPr>
+          <w:color w:val="000000"/>
+          <w:sz w:val="21"/>
+          <w:szCs w:val="21"/>
+        </w:rPr>
+        <w:t>iter</w:t>
+      </w:r>
+      <w:proofErr w:type="spellEnd"/>
+      <w:r>
+        <w:rPr>
+          <w:color w:val="000000"/>
+          <w:sz w:val="21"/>
+          <w:szCs w:val="21"/>
+        </w:rPr>
+        <w:t xml:space="preserve"> 36000: </w:t>
+      </w:r>
+      <w:proofErr w:type="spellStart"/>
+      <w:r>
+        <w:rPr>
+          <w:color w:val="000000"/>
+          <w:sz w:val="21"/>
+          <w:szCs w:val="21"/>
+        </w:rPr>
+        <w:t>expcost</w:t>
+      </w:r>
+      <w:proofErr w:type="spellEnd"/>
+      <w:r>
+        <w:rPr>
+          <w:color w:val="000000"/>
+          <w:sz w:val="21"/>
+          <w:szCs w:val="21"/>
+        </w:rPr>
+        <w:t xml:space="preserve"> 4.772416  -  cost 4.109901</w:t>
+      </w:r>
+      <w:r>
+        <w:rPr>
+          <w:color w:val="000000"/>
+          <w:sz w:val="21"/>
+          <w:szCs w:val="21"/>
+        </w:rPr>
+        <w:br/>
+      </w:r>
+      <w:proofErr w:type="spellStart"/>
+      <w:r>
+        <w:rPr>
+          <w:color w:val="000000"/>
+          <w:sz w:val="21"/>
+          <w:szCs w:val="21"/>
+        </w:rPr>
+        <w:t>iter</w:t>
+      </w:r>
+      <w:proofErr w:type="spellEnd"/>
+      <w:r>
+        <w:rPr>
+          <w:color w:val="000000"/>
+          <w:sz w:val="21"/>
+          <w:szCs w:val="21"/>
+        </w:rPr>
+        <w:t xml:space="preserve"> 37000: </w:t>
+      </w:r>
+      <w:proofErr w:type="spellStart"/>
+      <w:r>
+        <w:rPr>
+          <w:color w:val="000000"/>
+          <w:sz w:val="21"/>
+          <w:szCs w:val="21"/>
+        </w:rPr>
+        <w:t>expcost</w:t>
+      </w:r>
+      <w:proofErr w:type="spellEnd"/>
+      <w:r>
+        <w:rPr>
+          <w:color w:val="000000"/>
+          <w:sz w:val="21"/>
+          <w:szCs w:val="21"/>
+        </w:rPr>
+        <w:t xml:space="preserve"> 4.797524  -  cost 5.274563</w:t>
+      </w:r>
+      <w:r>
+        <w:rPr>
+          <w:color w:val="000000"/>
+          <w:sz w:val="21"/>
+          <w:szCs w:val="21"/>
+        </w:rPr>
+        <w:br/>
+      </w:r>
+      <w:proofErr w:type="spellStart"/>
+      <w:r>
+        <w:rPr>
+          <w:color w:val="000000"/>
+          <w:sz w:val="21"/>
+          <w:szCs w:val="21"/>
+        </w:rPr>
+        <w:t>iter</w:t>
+      </w:r>
+      <w:proofErr w:type="spellEnd"/>
+      <w:r>
+        <w:rPr>
+          <w:color w:val="000000"/>
+          <w:sz w:val="21"/>
+          <w:szCs w:val="21"/>
+        </w:rPr>
+        <w:t xml:space="preserve"> 38000: </w:t>
+      </w:r>
+      <w:proofErr w:type="spellStart"/>
+      <w:r>
+        <w:rPr>
+          <w:color w:val="000000"/>
+          <w:sz w:val="21"/>
+          <w:szCs w:val="21"/>
+        </w:rPr>
+        <w:t>expcost</w:t>
+      </w:r>
+      <w:proofErr w:type="spellEnd"/>
+      <w:r>
+        <w:rPr>
+          <w:color w:val="000000"/>
+          <w:sz w:val="21"/>
+          <w:szCs w:val="21"/>
+        </w:rPr>
+        <w:t xml:space="preserve"> 4.821694  -  cost 5.280925</w:t>
+      </w:r>
+      <w:r>
+        <w:rPr>
+          <w:color w:val="000000"/>
+          <w:sz w:val="21"/>
+          <w:szCs w:val="21"/>
+        </w:rPr>
+        <w:br/>
+      </w:r>
+      <w:proofErr w:type="spellStart"/>
+      <w:r>
+        <w:rPr>
+          <w:color w:val="000000"/>
+          <w:sz w:val="21"/>
+          <w:szCs w:val="21"/>
+        </w:rPr>
+        <w:t>iter</w:t>
+      </w:r>
+      <w:proofErr w:type="spellEnd"/>
+      <w:r>
+        <w:rPr>
+          <w:color w:val="000000"/>
+          <w:sz w:val="21"/>
+          <w:szCs w:val="21"/>
+        </w:rPr>
+        <w:t xml:space="preserve"> 39000: </w:t>
+      </w:r>
+      <w:proofErr w:type="spellStart"/>
+      <w:r>
+        <w:rPr>
+          <w:color w:val="000000"/>
+          <w:sz w:val="21"/>
+          <w:szCs w:val="21"/>
+        </w:rPr>
+        <w:t>expcost</w:t>
+      </w:r>
+      <w:proofErr w:type="spellEnd"/>
+      <w:r>
+        <w:rPr>
+          <w:color w:val="000000"/>
+          <w:sz w:val="21"/>
+          <w:szCs w:val="21"/>
+        </w:rPr>
+        <w:t xml:space="preserve"> 4.803210  -  cost 4.452024</w:t>
+      </w:r>
+      <w:r>
+        <w:rPr>
+          <w:color w:val="000000"/>
+          <w:sz w:val="21"/>
+          <w:szCs w:val="21"/>
+        </w:rPr>
+        <w:br/>
+      </w:r>
+      <w:proofErr w:type="spellStart"/>
+      <w:r>
+        <w:rPr>
+          <w:color w:val="000000"/>
+          <w:sz w:val="21"/>
+          <w:szCs w:val="21"/>
+        </w:rPr>
+        <w:t>iter</w:t>
+      </w:r>
+      <w:proofErr w:type="spellEnd"/>
+      <w:r>
+        <w:rPr>
+          <w:color w:val="000000"/>
+          <w:sz w:val="21"/>
+          <w:szCs w:val="21"/>
+        </w:rPr>
+        <w:t xml:space="preserve"> 40000: </w:t>
+      </w:r>
+      <w:proofErr w:type="spellStart"/>
+      <w:r>
+        <w:rPr>
+          <w:color w:val="000000"/>
+          <w:sz w:val="21"/>
+          <w:szCs w:val="21"/>
+        </w:rPr>
+        <w:t>expcost</w:t>
+      </w:r>
+      <w:proofErr w:type="spellEnd"/>
+      <w:r>
+        <w:rPr>
+          <w:color w:val="000000"/>
+          <w:sz w:val="21"/>
+          <w:szCs w:val="21"/>
+        </w:rPr>
+        <w:t xml:space="preserve"> 4.790578  -  cost 4.550558</w:t>
+      </w:r>
+      <w:r>
+        <w:rPr>
+          <w:color w:val="000000"/>
+          <w:sz w:val="21"/>
+          <w:szCs w:val="21"/>
+        </w:rPr>
+        <w:br/>
+        <w:t>training took 19408 seconds</w:t>
+      </w:r>
+      <w:r>
+        <w:rPr>
+          <w:color w:val="000000"/>
+          <w:sz w:val="21"/>
+          <w:szCs w:val="21"/>
+        </w:rPr>
+        <w:br/>
+      </w:r>
+      <w:proofErr w:type="spellStart"/>
+      <w:r>
+        <w:rPr>
+          <w:color w:val="000000"/>
+          <w:sz w:val="21"/>
+          <w:szCs w:val="21"/>
+        </w:rPr>
+        <w:t>dev</w:t>
+      </w:r>
+      <w:proofErr w:type="spellEnd"/>
+      <w:r>
+        <w:rPr>
+          <w:color w:val="000000"/>
+          <w:sz w:val="21"/>
+          <w:szCs w:val="21"/>
+        </w:rPr>
+        <w:t xml:space="preserve"> perplexity : 112.998698807</w:t>
+      </w:r>
+    </w:p>
+    <w:p>
+      <w:pPr>
+        <w:ind w:left="720"/>
       </w:pPr>
       <w:bookmarkStart w:id="0" w:name="_GoBack"/>
       <w:bookmarkEnd w:id="0"/>
+      <w:r>
+        <w:br/>
+      </w:r>
     </w:p>
+    <w:p/>
+    <w:p/>
     <w:sectPr>
-      <w:headerReference w:type="default" r:id="rId13"/>
+      <w:headerReference w:type="default" r:id="rId14"/>
       <w:pgSz w:w="12240" w:h="15840"/>
       <w:pgMar w:top="1440" w:right="1800" w:bottom="1440" w:left="1800" w:header="708" w:footer="708" w:gutter="0"/>
       <w:cols w:space="708"/>
@@ -2776,7 +4664,7 @@
 </file>
 
 <file path=word/endnotes.xml><?xml version="1.0" encoding="utf-8"?>
-<w:endnotes xmlns:wpc="http://schemas.microsoft.com/office/word/2010/wordprocessingCanvas" xmlns:mc="http://schemas.openxmlformats.org/markup-compatibility/2006" xmlns:o="urn:schemas-microsoft-com:office:office" xmlns:r="http://schemas.openxmlformats.org/officeDocument/2006/relationships" xmlns:m="http://schemas.openxmlformats.org/officeDocument/2006/math" xmlns:v="urn:schemas-microsoft-com:vml" xmlns:wp14="http://schemas.microsoft.com/office/word/2010/wordprocessingDrawing" xmlns:wp="http://schemas.openxmlformats.org/drawingml/2006/wordprocessingDrawing" xmlns:w10="urn:schemas-microsoft-com:office:word" xmlns:w="http://schemas.openxmlformats.org/wordprocessingml/2006/main" xmlns:w14="http://schemas.microsoft.com/office/word/2010/wordml" xmlns:wpg="http://schemas.microsoft.com/office/word/2010/wordprocessingGroup" xmlns:wpi="http://schemas.microsoft.com/office/word/2010/wordprocessingInk" xmlns:wne="http://schemas.microsoft.com/office/word/2006/wordml" xmlns:wps="http://schemas.microsoft.com/office/word/2010/wordprocessingShape" mc:Ignorable="w14 wp14">
+<w:endnotes xmlns:wpc="http://schemas.microsoft.com/office/word/2010/wordprocessingCanvas" xmlns:mc="http://schemas.openxmlformats.org/markup-compatibility/2006" xmlns:o="urn:schemas-microsoft-com:office:office" xmlns:r="http://schemas.openxmlformats.org/officeDocument/2006/relationships" xmlns:m="http://schemas.openxmlformats.org/officeDocument/2006/math" xmlns:v="urn:schemas-microsoft-com:vml" xmlns:wp14="http://schemas.microsoft.com/office/word/2010/wordprocessingDrawing" xmlns:wp="http://schemas.openxmlformats.org/drawingml/2006/wordprocessingDrawing" xmlns:w10="urn:schemas-microsoft-com:office:word" xmlns:w="http://schemas.openxmlformats.org/wordprocessingml/2006/main" xmlns:w14="http://schemas.microsoft.com/office/word/2010/wordml" xmlns:w15="http://schemas.microsoft.com/office/word/2012/wordml" xmlns:wpg="http://schemas.microsoft.com/office/word/2010/wordprocessingGroup" xmlns:wpi="http://schemas.microsoft.com/office/word/2010/wordprocessingInk" xmlns:wne="http://schemas.microsoft.com/office/word/2006/wordml" xmlns:wps="http://schemas.microsoft.com/office/word/2010/wordprocessingShape" mc:Ignorable="w14 w15 wp14">
   <w:endnote w:type="separator" w:id="-1">
     <w:p>
       <w:pPr>
@@ -2801,7 +4689,7 @@
 </file>
 
 <file path=word/footnotes.xml><?xml version="1.0" encoding="utf-8"?>
-<w:footnotes xmlns:wpc="http://schemas.microsoft.com/office/word/2010/wordprocessingCanvas" xmlns:mc="http://schemas.openxmlformats.org/markup-compatibility/2006" xmlns:o="urn:schemas-microsoft-com:office:office" xmlns:r="http://schemas.openxmlformats.org/officeDocument/2006/relationships" xmlns:m="http://schemas.openxmlformats.org/officeDocument/2006/math" xmlns:v="urn:schemas-microsoft-com:vml" xmlns:wp14="http://schemas.microsoft.com/office/word/2010/wordprocessingDrawing" xmlns:wp="http://schemas.openxmlformats.org/drawingml/2006/wordprocessingDrawing" xmlns:w10="urn:schemas-microsoft-com:office:word" xmlns:w="http://schemas.openxmlformats.org/wordprocessingml/2006/main" xmlns:w14="http://schemas.microsoft.com/office/word/2010/wordml" xmlns:wpg="http://schemas.microsoft.com/office/word/2010/wordprocessingGroup" xmlns:wpi="http://schemas.microsoft.com/office/word/2010/wordprocessingInk" xmlns:wne="http://schemas.microsoft.com/office/word/2006/wordml" xmlns:wps="http://schemas.microsoft.com/office/word/2010/wordprocessingShape" mc:Ignorable="w14 wp14">
+<w:footnotes xmlns:wpc="http://schemas.microsoft.com/office/word/2010/wordprocessingCanvas" xmlns:mc="http://schemas.openxmlformats.org/markup-compatibility/2006" xmlns:o="urn:schemas-microsoft-com:office:office" xmlns:r="http://schemas.openxmlformats.org/officeDocument/2006/relationships" xmlns:m="http://schemas.openxmlformats.org/officeDocument/2006/math" xmlns:v="urn:schemas-microsoft-com:vml" xmlns:wp14="http://schemas.microsoft.com/office/word/2010/wordprocessingDrawing" xmlns:wp="http://schemas.openxmlformats.org/drawingml/2006/wordprocessingDrawing" xmlns:w10="urn:schemas-microsoft-com:office:word" xmlns:w="http://schemas.openxmlformats.org/wordprocessingml/2006/main" xmlns:w14="http://schemas.microsoft.com/office/word/2010/wordml" xmlns:w15="http://schemas.microsoft.com/office/word/2012/wordml" xmlns:wpg="http://schemas.microsoft.com/office/word/2010/wordprocessingGroup" xmlns:wpi="http://schemas.microsoft.com/office/word/2010/wordprocessingInk" xmlns:wne="http://schemas.microsoft.com/office/word/2006/wordml" xmlns:wps="http://schemas.microsoft.com/office/word/2010/wordprocessingShape" mc:Ignorable="w14 w15 wp14">
   <w:footnote w:type="separator" w:id="-1">
     <w:p>
       <w:pPr>
@@ -2826,10 +4714,10 @@
 </file>
 
 <file path=word/header1.xml><?xml version="1.0" encoding="utf-8"?>
-<w:hdr xmlns:wpc="http://schemas.microsoft.com/office/word/2010/wordprocessingCanvas" xmlns:mc="http://schemas.openxmlformats.org/markup-compatibility/2006" xmlns:o="urn:schemas-microsoft-com:office:office" xmlns:r="http://schemas.openxmlformats.org/officeDocument/2006/relationships" xmlns:m="http://schemas.openxmlformats.org/officeDocument/2006/math" xmlns:v="urn:schemas-microsoft-com:vml" xmlns:wp14="http://schemas.microsoft.com/office/word/2010/wordprocessingDrawing" xmlns:wp="http://schemas.openxmlformats.org/drawingml/2006/wordprocessingDrawing" xmlns:w10="urn:schemas-microsoft-com:office:word" xmlns:w="http://schemas.openxmlformats.org/wordprocessingml/2006/main" xmlns:w14="http://schemas.microsoft.com/office/word/2010/wordml" xmlns:wpg="http://schemas.microsoft.com/office/word/2010/wordprocessingGroup" xmlns:wpi="http://schemas.microsoft.com/office/word/2010/wordprocessingInk" xmlns:wne="http://schemas.microsoft.com/office/word/2006/wordml" xmlns:wps="http://schemas.microsoft.com/office/word/2010/wordprocessingShape" mc:Ignorable="w14 wp14">
+<w:hdr xmlns:wpc="http://schemas.microsoft.com/office/word/2010/wordprocessingCanvas" xmlns:mc="http://schemas.openxmlformats.org/markup-compatibility/2006" xmlns:o="urn:schemas-microsoft-com:office:office" xmlns:r="http://schemas.openxmlformats.org/officeDocument/2006/relationships" xmlns:m="http://schemas.openxmlformats.org/officeDocument/2006/math" xmlns:v="urn:schemas-microsoft-com:vml" xmlns:wp14="http://schemas.microsoft.com/office/word/2010/wordprocessingDrawing" xmlns:wp="http://schemas.openxmlformats.org/drawingml/2006/wordprocessingDrawing" xmlns:w10="urn:schemas-microsoft-com:office:word" xmlns:w="http://schemas.openxmlformats.org/wordprocessingml/2006/main" xmlns:w14="http://schemas.microsoft.com/office/word/2010/wordml" xmlns:w15="http://schemas.microsoft.com/office/word/2012/wordml" xmlns:wpg="http://schemas.microsoft.com/office/word/2010/wordprocessingGroup" xmlns:wpi="http://schemas.microsoft.com/office/word/2010/wordprocessingInk" xmlns:wne="http://schemas.microsoft.com/office/word/2006/wordml" xmlns:wps="http://schemas.microsoft.com/office/word/2010/wordprocessingShape" mc:Ignorable="w14 w15 wp14">
   <w:p>
     <w:pPr>
-      <w:pStyle w:val="Header"/>
+      <w:pStyle w:val="a4"/>
     </w:pPr>
     <w:r>
       <w:t>Name1: Roei Herzig, id1: 300360310, mail: roeiherzig@mail.tau.ac.il</w:t>
@@ -2837,7 +4725,7 @@
   </w:p>
   <w:p>
     <w:pPr>
-      <w:pStyle w:val="Header"/>
+      <w:pStyle w:val="a4"/>
     </w:pPr>
     <w:r>
       <w:t>Name2: Moshe Raboh, id2: 300611878, mail: shikorab@gmail.com</w:t>
@@ -2847,7 +4735,7 @@
 </file>
 
 <file path=word/numbering.xml><?xml version="1.0" encoding="utf-8"?>
-<w:numbering xmlns:wpc="http://schemas.microsoft.com/office/word/2010/wordprocessingCanvas" xmlns:mc="http://schemas.openxmlformats.org/markup-compatibility/2006" xmlns:o="urn:schemas-microsoft-com:office:office" xmlns:r="http://schemas.openxmlformats.org/officeDocument/2006/relationships" xmlns:m="http://schemas.openxmlformats.org/officeDocument/2006/math" xmlns:v="urn:schemas-microsoft-com:vml" xmlns:wp14="http://schemas.microsoft.com/office/word/2010/wordprocessingDrawing" xmlns:wp="http://schemas.openxmlformats.org/drawingml/2006/wordprocessingDrawing" xmlns:w10="urn:schemas-microsoft-com:office:word" xmlns:w="http://schemas.openxmlformats.org/wordprocessingml/2006/main" xmlns:w14="http://schemas.microsoft.com/office/word/2010/wordml" xmlns:wpg="http://schemas.microsoft.com/office/word/2010/wordprocessingGroup" xmlns:wpi="http://schemas.microsoft.com/office/word/2010/wordprocessingInk" xmlns:wne="http://schemas.microsoft.com/office/word/2006/wordml" xmlns:wps="http://schemas.microsoft.com/office/word/2010/wordprocessingShape" mc:Ignorable="w14 wp14">
+<w:numbering xmlns:wpc="http://schemas.microsoft.com/office/word/2010/wordprocessingCanvas" xmlns:mc="http://schemas.openxmlformats.org/markup-compatibility/2006" xmlns:o="urn:schemas-microsoft-com:office:office" xmlns:r="http://schemas.openxmlformats.org/officeDocument/2006/relationships" xmlns:m="http://schemas.openxmlformats.org/officeDocument/2006/math" xmlns:v="urn:schemas-microsoft-com:vml" xmlns:wp14="http://schemas.microsoft.com/office/word/2010/wordprocessingDrawing" xmlns:wp="http://schemas.openxmlformats.org/drawingml/2006/wordprocessingDrawing" xmlns:w10="urn:schemas-microsoft-com:office:word" xmlns:w="http://schemas.openxmlformats.org/wordprocessingml/2006/main" xmlns:w14="http://schemas.microsoft.com/office/word/2010/wordml" xmlns:w15="http://schemas.microsoft.com/office/word/2012/wordml" xmlns:wpg="http://schemas.microsoft.com/office/word/2010/wordprocessingGroup" xmlns:wpi="http://schemas.microsoft.com/office/word/2010/wordprocessingInk" xmlns:wne="http://schemas.microsoft.com/office/word/2006/wordml" xmlns:wps="http://schemas.microsoft.com/office/word/2010/wordprocessingShape" mc:Ignorable="w14 w15 wp14">
   <w:abstractNum w:abstractNumId="0">
     <w:nsid w:val="06E367CB"/>
     <w:multiLevelType w:val="hybridMultilevel"/>
@@ -3719,7 +5607,7 @@
 </file>
 
 <file path=word/styles.xml><?xml version="1.0" encoding="utf-8"?>
-<w:styles xmlns:mc="http://schemas.openxmlformats.org/markup-compatibility/2006" xmlns:r="http://schemas.openxmlformats.org/officeDocument/2006/relationships" xmlns:w="http://schemas.openxmlformats.org/wordprocessingml/2006/main" xmlns:w14="http://schemas.microsoft.com/office/word/2010/wordml" mc:Ignorable="w14">
+<w:styles xmlns:mc="http://schemas.openxmlformats.org/markup-compatibility/2006" xmlns:r="http://schemas.openxmlformats.org/officeDocument/2006/relationships" xmlns:w="http://schemas.openxmlformats.org/wordprocessingml/2006/main" xmlns:w14="http://schemas.microsoft.com/office/word/2010/wordml" xmlns:w15="http://schemas.microsoft.com/office/word/2012/wordml" mc:Ignorable="w14 w15">
   <w:docDefaults>
     <w:rPrDefault>
       <w:rPr>
@@ -3735,154 +5623,388 @@
       </w:pPr>
     </w:pPrDefault>
   </w:docDefaults>
-  <w:latentStyles w:defLockedState="0" w:defUIPriority="99" w:defSemiHidden="1" w:defUnhideWhenUsed="1" w:defQFormat="0" w:count="267">
-    <w:lsdException w:name="Normal" w:semiHidden="0" w:uiPriority="0" w:unhideWhenUsed="0" w:qFormat="1"/>
-    <w:lsdException w:name="heading 1" w:semiHidden="0" w:uiPriority="9" w:unhideWhenUsed="0" w:qFormat="1"/>
-    <w:lsdException w:name="heading 2" w:uiPriority="9" w:qFormat="1"/>
-    <w:lsdException w:name="heading 3" w:uiPriority="9" w:qFormat="1"/>
-    <w:lsdException w:name="heading 4" w:uiPriority="9" w:qFormat="1"/>
-    <w:lsdException w:name="heading 5" w:uiPriority="9" w:qFormat="1"/>
-    <w:lsdException w:name="heading 6" w:uiPriority="9" w:qFormat="1"/>
-    <w:lsdException w:name="heading 7" w:uiPriority="9" w:qFormat="1"/>
-    <w:lsdException w:name="heading 8" w:uiPriority="9" w:qFormat="1"/>
-    <w:lsdException w:name="heading 9" w:uiPriority="9" w:qFormat="1"/>
-    <w:lsdException w:name="toc 1" w:uiPriority="39"/>
-    <w:lsdException w:name="toc 2" w:uiPriority="39"/>
-    <w:lsdException w:name="toc 3" w:uiPriority="39"/>
-    <w:lsdException w:name="toc 4" w:uiPriority="39"/>
-    <w:lsdException w:name="toc 5" w:uiPriority="39"/>
-    <w:lsdException w:name="toc 6" w:uiPriority="39"/>
-    <w:lsdException w:name="toc 7" w:uiPriority="39"/>
-    <w:lsdException w:name="toc 8" w:uiPriority="39"/>
-    <w:lsdException w:name="toc 9" w:uiPriority="39"/>
-    <w:lsdException w:name="caption" w:uiPriority="35" w:qFormat="1"/>
-    <w:lsdException w:name="Title" w:semiHidden="0" w:uiPriority="10" w:unhideWhenUsed="0" w:qFormat="1"/>
-    <w:lsdException w:name="Default Paragraph Font" w:uiPriority="1"/>
-    <w:lsdException w:name="Subtitle" w:semiHidden="0" w:uiPriority="11" w:unhideWhenUsed="0" w:qFormat="1"/>
-    <w:lsdException w:name="Strong" w:semiHidden="0" w:uiPriority="22" w:unhideWhenUsed="0" w:qFormat="1"/>
-    <w:lsdException w:name="Emphasis" w:semiHidden="0" w:uiPriority="20" w:unhideWhenUsed="0" w:qFormat="1"/>
+  <w:latentStyles w:defLockedState="0" w:defUIPriority="99" w:defSemiHidden="0" w:defUnhideWhenUsed="0" w:defQFormat="0" w:count="371">
+    <w:lsdException w:name="Normal" w:uiPriority="0" w:qFormat="1"/>
+    <w:lsdException w:name="heading 1" w:uiPriority="9" w:qFormat="1"/>
+    <w:lsdException w:name="heading 2" w:semiHidden="1" w:uiPriority="9" w:unhideWhenUsed="1" w:qFormat="1"/>
+    <w:lsdException w:name="heading 3" w:semiHidden="1" w:uiPriority="9" w:unhideWhenUsed="1" w:qFormat="1"/>
+    <w:lsdException w:name="heading 4" w:semiHidden="1" w:uiPriority="9" w:unhideWhenUsed="1" w:qFormat="1"/>
+    <w:lsdException w:name="heading 5" w:semiHidden="1" w:uiPriority="9" w:unhideWhenUsed="1" w:qFormat="1"/>
+    <w:lsdException w:name="heading 6" w:semiHidden="1" w:uiPriority="9" w:unhideWhenUsed="1" w:qFormat="1"/>
+    <w:lsdException w:name="heading 7" w:semiHidden="1" w:uiPriority="9" w:unhideWhenUsed="1" w:qFormat="1"/>
+    <w:lsdException w:name="heading 8" w:semiHidden="1" w:uiPriority="9" w:unhideWhenUsed="1" w:qFormat="1"/>
+    <w:lsdException w:name="heading 9" w:semiHidden="1" w:uiPriority="9" w:unhideWhenUsed="1" w:qFormat="1"/>
+    <w:lsdException w:name="index 1" w:semiHidden="1" w:unhideWhenUsed="1"/>
+    <w:lsdException w:name="index 2" w:semiHidden="1" w:unhideWhenUsed="1"/>
+    <w:lsdException w:name="index 3" w:semiHidden="1" w:unhideWhenUsed="1"/>
+    <w:lsdException w:name="index 4" w:semiHidden="1" w:unhideWhenUsed="1"/>
+    <w:lsdException w:name="index 5" w:semiHidden="1" w:unhideWhenUsed="1"/>
+    <w:lsdException w:name="index 6" w:semiHidden="1" w:unhideWhenUsed="1"/>
+    <w:lsdException w:name="index 7" w:semiHidden="1" w:unhideWhenUsed="1"/>
+    <w:lsdException w:name="index 8" w:semiHidden="1" w:unhideWhenUsed="1"/>
+    <w:lsdException w:name="index 9" w:semiHidden="1" w:unhideWhenUsed="1"/>
+    <w:lsdException w:name="toc 1" w:semiHidden="1" w:uiPriority="39" w:unhideWhenUsed="1"/>
+    <w:lsdException w:name="toc 2" w:semiHidden="1" w:uiPriority="39" w:unhideWhenUsed="1"/>
+    <w:lsdException w:name="toc 3" w:semiHidden="1" w:uiPriority="39" w:unhideWhenUsed="1"/>
+    <w:lsdException w:name="toc 4" w:semiHidden="1" w:uiPriority="39" w:unhideWhenUsed="1"/>
+    <w:lsdException w:name="toc 5" w:semiHidden="1" w:uiPriority="39" w:unhideWhenUsed="1"/>
+    <w:lsdException w:name="toc 6" w:semiHidden="1" w:uiPriority="39" w:unhideWhenUsed="1"/>
+    <w:lsdException w:name="toc 7" w:semiHidden="1" w:uiPriority="39" w:unhideWhenUsed="1"/>
+    <w:lsdException w:name="toc 8" w:semiHidden="1" w:uiPriority="39" w:unhideWhenUsed="1"/>
+    <w:lsdException w:name="toc 9" w:semiHidden="1" w:uiPriority="39" w:unhideWhenUsed="1"/>
+    <w:lsdException w:name="Normal Indent" w:semiHidden="1" w:unhideWhenUsed="1"/>
+    <w:lsdException w:name="footnote text" w:semiHidden="1" w:unhideWhenUsed="1"/>
+    <w:lsdException w:name="annotation text" w:semiHidden="1" w:unhideWhenUsed="1"/>
+    <w:lsdException w:name="header" w:semiHidden="1" w:unhideWhenUsed="1"/>
+    <w:lsdException w:name="footer" w:semiHidden="1" w:unhideWhenUsed="1"/>
+    <w:lsdException w:name="index heading" w:semiHidden="1" w:unhideWhenUsed="1"/>
+    <w:lsdException w:name="caption" w:semiHidden="1" w:uiPriority="35" w:unhideWhenUsed="1" w:qFormat="1"/>
+    <w:lsdException w:name="table of figures" w:semiHidden="1" w:unhideWhenUsed="1"/>
+    <w:lsdException w:name="envelope address" w:semiHidden="1" w:unhideWhenUsed="1"/>
+    <w:lsdException w:name="envelope return" w:semiHidden="1" w:unhideWhenUsed="1"/>
+    <w:lsdException w:name="footnote reference" w:semiHidden="1" w:unhideWhenUsed="1"/>
+    <w:lsdException w:name="annotation reference" w:semiHidden="1" w:unhideWhenUsed="1"/>
+    <w:lsdException w:name="line number" w:semiHidden="1" w:unhideWhenUsed="1"/>
+    <w:lsdException w:name="page number" w:semiHidden="1" w:unhideWhenUsed="1"/>
+    <w:lsdException w:name="endnote reference" w:semiHidden="1" w:unhideWhenUsed="1"/>
+    <w:lsdException w:name="endnote text" w:semiHidden="1" w:unhideWhenUsed="1"/>
+    <w:lsdException w:name="table of authorities" w:semiHidden="1" w:unhideWhenUsed="1"/>
+    <w:lsdException w:name="macro" w:semiHidden="1" w:unhideWhenUsed="1"/>
+    <w:lsdException w:name="toa heading" w:semiHidden="1" w:unhideWhenUsed="1"/>
+    <w:lsdException w:name="List" w:semiHidden="1" w:unhideWhenUsed="1"/>
+    <w:lsdException w:name="List Bullet" w:semiHidden="1" w:unhideWhenUsed="1"/>
+    <w:lsdException w:name="List Number" w:semiHidden="1" w:unhideWhenUsed="1"/>
+    <w:lsdException w:name="List 2" w:semiHidden="1" w:unhideWhenUsed="1"/>
+    <w:lsdException w:name="List 3" w:semiHidden="1" w:unhideWhenUsed="1"/>
+    <w:lsdException w:name="List 4" w:semiHidden="1" w:unhideWhenUsed="1"/>
+    <w:lsdException w:name="List 5" w:semiHidden="1" w:unhideWhenUsed="1"/>
+    <w:lsdException w:name="List Bullet 2" w:semiHidden="1" w:unhideWhenUsed="1"/>
+    <w:lsdException w:name="List Bullet 3" w:semiHidden="1" w:unhideWhenUsed="1"/>
+    <w:lsdException w:name="List Bullet 4" w:semiHidden="1" w:unhideWhenUsed="1"/>
+    <w:lsdException w:name="List Bullet 5" w:semiHidden="1" w:unhideWhenUsed="1"/>
+    <w:lsdException w:name="List Number 2" w:semiHidden="1" w:unhideWhenUsed="1"/>
+    <w:lsdException w:name="List Number 3" w:semiHidden="1" w:unhideWhenUsed="1"/>
+    <w:lsdException w:name="List Number 4" w:semiHidden="1" w:unhideWhenUsed="1"/>
+    <w:lsdException w:name="List Number 5" w:semiHidden="1" w:unhideWhenUsed="1"/>
+    <w:lsdException w:name="Title" w:uiPriority="10" w:qFormat="1"/>
+    <w:lsdException w:name="Closing" w:semiHidden="1" w:unhideWhenUsed="1"/>
+    <w:lsdException w:name="Signature" w:semiHidden="1" w:unhideWhenUsed="1"/>
+    <w:lsdException w:name="Default Paragraph Font" w:semiHidden="1" w:uiPriority="1" w:unhideWhenUsed="1"/>
+    <w:lsdException w:name="Body Text" w:semiHidden="1" w:unhideWhenUsed="1"/>
+    <w:lsdException w:name="Body Text Indent" w:semiHidden="1" w:unhideWhenUsed="1"/>
+    <w:lsdException w:name="List Continue" w:semiHidden="1" w:unhideWhenUsed="1"/>
+    <w:lsdException w:name="List Continue 2" w:semiHidden="1" w:unhideWhenUsed="1"/>
+    <w:lsdException w:name="List Continue 3" w:semiHidden="1" w:unhideWhenUsed="1"/>
+    <w:lsdException w:name="List Continue 4" w:semiHidden="1" w:unhideWhenUsed="1"/>
+    <w:lsdException w:name="List Continue 5" w:semiHidden="1" w:unhideWhenUsed="1"/>
+    <w:lsdException w:name="Message Header" w:semiHidden="1" w:unhideWhenUsed="1"/>
+    <w:lsdException w:name="Subtitle" w:uiPriority="11" w:qFormat="1"/>
+    <w:lsdException w:name="Salutation" w:semiHidden="1" w:unhideWhenUsed="1"/>
+    <w:lsdException w:name="Date" w:semiHidden="1" w:unhideWhenUsed="1"/>
+    <w:lsdException w:name="Body Text First Indent" w:semiHidden="1" w:unhideWhenUsed="1"/>
+    <w:lsdException w:name="Body Text First Indent 2" w:semiHidden="1" w:unhideWhenUsed="1"/>
+    <w:lsdException w:name="Note Heading" w:semiHidden="1" w:unhideWhenUsed="1"/>
+    <w:lsdException w:name="Body Text 2" w:semiHidden="1" w:unhideWhenUsed="1"/>
+    <w:lsdException w:name="Body Text 3" w:semiHidden="1" w:unhideWhenUsed="1"/>
+    <w:lsdException w:name="Body Text Indent 2" w:semiHidden="1" w:unhideWhenUsed="1"/>
+    <w:lsdException w:name="Body Text Indent 3" w:semiHidden="1" w:unhideWhenUsed="1"/>
+    <w:lsdException w:name="Block Text" w:semiHidden="1" w:unhideWhenUsed="1"/>
+    <w:lsdException w:name="Hyperlink" w:semiHidden="1" w:unhideWhenUsed="1"/>
+    <w:lsdException w:name="FollowedHyperlink" w:semiHidden="1" w:unhideWhenUsed="1"/>
+    <w:lsdException w:name="Strong" w:uiPriority="22" w:qFormat="1"/>
+    <w:lsdException w:name="Emphasis" w:uiPriority="20" w:qFormat="1"/>
+    <w:lsdException w:name="Document Map" w:semiHidden="1" w:unhideWhenUsed="1"/>
+    <w:lsdException w:name="Plain Text" w:semiHidden="1" w:unhideWhenUsed="1"/>
+    <w:lsdException w:name="E-mail Signature" w:semiHidden="1" w:unhideWhenUsed="1"/>
+    <w:lsdException w:name="HTML Top of Form" w:semiHidden="1" w:unhideWhenUsed="1"/>
+    <w:lsdException w:name="HTML Bottom of Form" w:semiHidden="1" w:unhideWhenUsed="1"/>
+    <w:lsdException w:name="Normal (Web)" w:semiHidden="1" w:unhideWhenUsed="1"/>
+    <w:lsdException w:name="HTML Acronym" w:semiHidden="1" w:unhideWhenUsed="1"/>
+    <w:lsdException w:name="HTML Address" w:semiHidden="1" w:unhideWhenUsed="1"/>
+    <w:lsdException w:name="HTML Cite" w:semiHidden="1" w:unhideWhenUsed="1"/>
+    <w:lsdException w:name="HTML Code" w:semiHidden="1" w:unhideWhenUsed="1"/>
+    <w:lsdException w:name="HTML Definition" w:semiHidden="1" w:unhideWhenUsed="1"/>
+    <w:lsdException w:name="HTML Keyboard" w:semiHidden="1" w:unhideWhenUsed="1"/>
+    <w:lsdException w:name="HTML Preformatted" w:semiHidden="1" w:unhideWhenUsed="1"/>
+    <w:lsdException w:name="HTML Sample" w:semiHidden="1" w:unhideWhenUsed="1"/>
+    <w:lsdException w:name="HTML Typewriter" w:semiHidden="1" w:unhideWhenUsed="1"/>
+    <w:lsdException w:name="HTML Variable" w:semiHidden="1" w:unhideWhenUsed="1"/>
+    <w:lsdException w:name="Normal Table" w:semiHidden="1" w:unhideWhenUsed="1"/>
+    <w:lsdException w:name="annotation subject" w:semiHidden="1" w:unhideWhenUsed="1"/>
+    <w:lsdException w:name="No List" w:semiHidden="1" w:unhideWhenUsed="1"/>
+    <w:lsdException w:name="Outline List 1" w:semiHidden="1" w:unhideWhenUsed="1"/>
+    <w:lsdException w:name="Outline List 2" w:semiHidden="1" w:unhideWhenUsed="1"/>
+    <w:lsdException w:name="Outline List 3" w:semiHidden="1" w:unhideWhenUsed="1"/>
+    <w:lsdException w:name="Table Simple 1" w:semiHidden="1" w:unhideWhenUsed="1"/>
+    <w:lsdException w:name="Table Simple 2" w:semiHidden="1" w:unhideWhenUsed="1"/>
+    <w:lsdException w:name="Table Simple 3" w:semiHidden="1" w:unhideWhenUsed="1"/>
+    <w:lsdException w:name="Table Classic 1" w:semiHidden="1" w:unhideWhenUsed="1"/>
+    <w:lsdException w:name="Table Classic 2" w:semiHidden="1" w:unhideWhenUsed="1"/>
+    <w:lsdException w:name="Table Classic 3" w:semiHidden="1" w:unhideWhenUsed="1"/>
+    <w:lsdException w:name="Table Classic 4" w:semiHidden="1" w:unhideWhenUsed="1"/>
+    <w:lsdException w:name="Table Colorful 1" w:semiHidden="1" w:unhideWhenUsed="1"/>
+    <w:lsdException w:name="Table Colorful 2" w:semiHidden="1" w:unhideWhenUsed="1"/>
+    <w:lsdException w:name="Table Colorful 3" w:semiHidden="1" w:unhideWhenUsed="1"/>
+    <w:lsdException w:name="Table Columns 1" w:semiHidden="1" w:unhideWhenUsed="1"/>
+    <w:lsdException w:name="Table Columns 2" w:semiHidden="1" w:unhideWhenUsed="1"/>
+    <w:lsdException w:name="Table Columns 3" w:semiHidden="1" w:unhideWhenUsed="1"/>
+    <w:lsdException w:name="Table Columns 4" w:semiHidden="1" w:unhideWhenUsed="1"/>
+    <w:lsdException w:name="Table Columns 5" w:semiHidden="1" w:unhideWhenUsed="1"/>
+    <w:lsdException w:name="Table Grid 1" w:semiHidden="1" w:unhideWhenUsed="1"/>
+    <w:lsdException w:name="Table Grid 2" w:semiHidden="1" w:unhideWhenUsed="1"/>
+    <w:lsdException w:name="Table Grid 3" w:semiHidden="1" w:unhideWhenUsed="1"/>
+    <w:lsdException w:name="Table Grid 4" w:semiHidden="1" w:unhideWhenUsed="1"/>
+    <w:lsdException w:name="Table Grid 5" w:semiHidden="1" w:unhideWhenUsed="1"/>
+    <w:lsdException w:name="Table Grid 6" w:semiHidden="1" w:unhideWhenUsed="1"/>
+    <w:lsdException w:name="Table Grid 7" w:semiHidden="1" w:unhideWhenUsed="1"/>
+    <w:lsdException w:name="Table Grid 8" w:semiHidden="1" w:unhideWhenUsed="1"/>
+    <w:lsdException w:name="Table List 1" w:semiHidden="1" w:unhideWhenUsed="1"/>
+    <w:lsdException w:name="Table List 2" w:semiHidden="1" w:unhideWhenUsed="1"/>
+    <w:lsdException w:name="Table List 3" w:semiHidden="1" w:unhideWhenUsed="1"/>
+    <w:lsdException w:name="Table List 4" w:semiHidden="1" w:unhideWhenUsed="1"/>
+    <w:lsdException w:name="Table List 5" w:semiHidden="1" w:unhideWhenUsed="1"/>
+    <w:lsdException w:name="Table List 6" w:semiHidden="1" w:unhideWhenUsed="1"/>
+    <w:lsdException w:name="Table List 7" w:semiHidden="1" w:unhideWhenUsed="1"/>
+    <w:lsdException w:name="Table List 8" w:semiHidden="1" w:unhideWhenUsed="1"/>
+    <w:lsdException w:name="Table 3D effects 1" w:semiHidden="1" w:unhideWhenUsed="1"/>
+    <w:lsdException w:name="Table 3D effects 2" w:semiHidden="1" w:unhideWhenUsed="1"/>
+    <w:lsdException w:name="Table 3D effects 3" w:semiHidden="1" w:unhideWhenUsed="1"/>
+    <w:lsdException w:name="Table Contemporary" w:semiHidden="1" w:unhideWhenUsed="1"/>
+    <w:lsdException w:name="Table Elegant" w:semiHidden="1" w:unhideWhenUsed="1"/>
+    <w:lsdException w:name="Table Professional" w:semiHidden="1" w:unhideWhenUsed="1"/>
+    <w:lsdException w:name="Table Subtle 1" w:semiHidden="1" w:unhideWhenUsed="1"/>
+    <w:lsdException w:name="Table Subtle 2" w:semiHidden="1" w:unhideWhenUsed="1"/>
+    <w:lsdException w:name="Table Web 1" w:semiHidden="1" w:unhideWhenUsed="1"/>
+    <w:lsdException w:name="Table Web 2" w:semiHidden="1" w:unhideWhenUsed="1"/>
+    <w:lsdException w:name="Table Web 3" w:semiHidden="1" w:unhideWhenUsed="1"/>
+    <w:lsdException w:name="Balloon Text" w:semiHidden="1" w:unhideWhenUsed="1"/>
     <w:lsdException w:name="Table Grid" w:uiPriority="59"/>
-    <w:lsdException w:name="Placeholder Text" w:unhideWhenUsed="0"/>
-    <w:lsdException w:name="No Spacing" w:semiHidden="0" w:uiPriority="1" w:unhideWhenUsed="0" w:qFormat="1"/>
-    <w:lsdException w:name="Light Shading" w:semiHidden="0" w:uiPriority="60" w:unhideWhenUsed="0"/>
-    <w:lsdException w:name="Light List" w:semiHidden="0" w:uiPriority="61" w:unhideWhenUsed="0"/>
-    <w:lsdException w:name="Light Grid" w:semiHidden="0" w:uiPriority="62" w:unhideWhenUsed="0"/>
-    <w:lsdException w:name="Medium Shading 1" w:semiHidden="0" w:uiPriority="63" w:unhideWhenUsed="0"/>
-    <w:lsdException w:name="Medium Shading 2" w:semiHidden="0" w:uiPriority="64" w:unhideWhenUsed="0"/>
-    <w:lsdException w:name="Medium List 1" w:semiHidden="0" w:uiPriority="65" w:unhideWhenUsed="0"/>
-    <w:lsdException w:name="Medium List 2" w:semiHidden="0" w:uiPriority="66" w:unhideWhenUsed="0"/>
-    <w:lsdException w:name="Medium Grid 1" w:semiHidden="0" w:uiPriority="67" w:unhideWhenUsed="0"/>
-    <w:lsdException w:name="Medium Grid 2" w:semiHidden="0" w:uiPriority="68" w:unhideWhenUsed="0"/>
-    <w:lsdException w:name="Medium Grid 3" w:semiHidden="0" w:uiPriority="69" w:unhideWhenUsed="0"/>
-    <w:lsdException w:name="Dark List" w:semiHidden="0" w:uiPriority="70" w:unhideWhenUsed="0"/>
-    <w:lsdException w:name="Colorful Shading" w:semiHidden="0" w:uiPriority="71" w:unhideWhenUsed="0"/>
-    <w:lsdException w:name="Colorful List" w:semiHidden="0" w:uiPriority="72" w:unhideWhenUsed="0"/>
-    <w:lsdException w:name="Colorful Grid" w:semiHidden="0" w:uiPriority="73" w:unhideWhenUsed="0"/>
-    <w:lsdException w:name="Light Shading Accent 1" w:semiHidden="0" w:uiPriority="60" w:unhideWhenUsed="0"/>
-    <w:lsdException w:name="Light List Accent 1" w:semiHidden="0" w:uiPriority="61" w:unhideWhenUsed="0"/>
-    <w:lsdException w:name="Light Grid Accent 1" w:semiHidden="0" w:uiPriority="62" w:unhideWhenUsed="0"/>
-    <w:lsdException w:name="Medium Shading 1 Accent 1" w:semiHidden="0" w:uiPriority="63" w:unhideWhenUsed="0"/>
-    <w:lsdException w:name="Medium Shading 2 Accent 1" w:semiHidden="0" w:uiPriority="64" w:unhideWhenUsed="0"/>
-    <w:lsdException w:name="Medium List 1 Accent 1" w:semiHidden="0" w:uiPriority="65" w:unhideWhenUsed="0"/>
-    <w:lsdException w:name="Revision" w:unhideWhenUsed="0"/>
-    <w:lsdException w:name="List Paragraph" w:semiHidden="0" w:uiPriority="34" w:unhideWhenUsed="0" w:qFormat="1"/>
-    <w:lsdException w:name="Quote" w:semiHidden="0" w:uiPriority="29" w:unhideWhenUsed="0" w:qFormat="1"/>
-    <w:lsdException w:name="Intense Quote" w:semiHidden="0" w:uiPriority="30" w:unhideWhenUsed="0" w:qFormat="1"/>
-    <w:lsdException w:name="Medium List 2 Accent 1" w:semiHidden="0" w:uiPriority="66" w:unhideWhenUsed="0"/>
-    <w:lsdException w:name="Medium Grid 1 Accent 1" w:semiHidden="0" w:uiPriority="67" w:unhideWhenUsed="0"/>
-    <w:lsdException w:name="Medium Grid 2 Accent 1" w:semiHidden="0" w:uiPriority="68" w:unhideWhenUsed="0"/>
-    <w:lsdException w:name="Medium Grid 3 Accent 1" w:semiHidden="0" w:uiPriority="69" w:unhideWhenUsed="0"/>
-    <w:lsdException w:name="Dark List Accent 1" w:semiHidden="0" w:uiPriority="70" w:unhideWhenUsed="0"/>
-    <w:lsdException w:name="Colorful Shading Accent 1" w:semiHidden="0" w:uiPriority="71" w:unhideWhenUsed="0"/>
-    <w:lsdException w:name="Colorful List Accent 1" w:semiHidden="0" w:uiPriority="72" w:unhideWhenUsed="0"/>
-    <w:lsdException w:name="Colorful Grid Accent 1" w:semiHidden="0" w:uiPriority="73" w:unhideWhenUsed="0"/>
-    <w:lsdException w:name="Light Shading Accent 2" w:semiHidden="0" w:uiPriority="60" w:unhideWhenUsed="0"/>
-    <w:lsdException w:name="Light List Accent 2" w:semiHidden="0" w:uiPriority="61" w:unhideWhenUsed="0"/>
-    <w:lsdException w:name="Light Grid Accent 2" w:semiHidden="0" w:uiPriority="62" w:unhideWhenUsed="0"/>
-    <w:lsdException w:name="Medium Shading 1 Accent 2" w:semiHidden="0" w:uiPriority="63" w:unhideWhenUsed="0"/>
-    <w:lsdException w:name="Medium Shading 2 Accent 2" w:semiHidden="0" w:uiPriority="64" w:unhideWhenUsed="0"/>
-    <w:lsdException w:name="Medium List 1 Accent 2" w:semiHidden="0" w:uiPriority="65" w:unhideWhenUsed="0"/>
-    <w:lsdException w:name="Medium List 2 Accent 2" w:semiHidden="0" w:uiPriority="66" w:unhideWhenUsed="0"/>
-    <w:lsdException w:name="Medium Grid 1 Accent 2" w:semiHidden="0" w:uiPriority="67" w:unhideWhenUsed="0"/>
-    <w:lsdException w:name="Medium Grid 2 Accent 2" w:semiHidden="0" w:uiPriority="68" w:unhideWhenUsed="0"/>
-    <w:lsdException w:name="Medium Grid 3 Accent 2" w:semiHidden="0" w:uiPriority="69" w:unhideWhenUsed="0"/>
-    <w:lsdException w:name="Dark List Accent 2" w:semiHidden="0" w:uiPriority="70" w:unhideWhenUsed="0"/>
-    <w:lsdException w:name="Colorful Shading Accent 2" w:semiHidden="0" w:uiPriority="71" w:unhideWhenUsed="0"/>
-    <w:lsdException w:name="Colorful List Accent 2" w:semiHidden="0" w:uiPriority="72" w:unhideWhenUsed="0"/>
-    <w:lsdException w:name="Colorful Grid Accent 2" w:semiHidden="0" w:uiPriority="73" w:unhideWhenUsed="0"/>
-    <w:lsdException w:name="Light Shading Accent 3" w:semiHidden="0" w:uiPriority="60" w:unhideWhenUsed="0"/>
-    <w:lsdException w:name="Light List Accent 3" w:semiHidden="0" w:uiPriority="61" w:unhideWhenUsed="0"/>
-    <w:lsdException w:name="Light Grid Accent 3" w:semiHidden="0" w:uiPriority="62" w:unhideWhenUsed="0"/>
-    <w:lsdException w:name="Medium Shading 1 Accent 3" w:semiHidden="0" w:uiPriority="63" w:unhideWhenUsed="0"/>
-    <w:lsdException w:name="Medium Shading 2 Accent 3" w:semiHidden="0" w:uiPriority="64" w:unhideWhenUsed="0"/>
-    <w:lsdException w:name="Medium List 1 Accent 3" w:semiHidden="0" w:uiPriority="65" w:unhideWhenUsed="0"/>
-    <w:lsdException w:name="Medium List 2 Accent 3" w:semiHidden="0" w:uiPriority="66" w:unhideWhenUsed="0"/>
-    <w:lsdException w:name="Medium Grid 1 Accent 3" w:semiHidden="0" w:uiPriority="67" w:unhideWhenUsed="0"/>
-    <w:lsdException w:name="Medium Grid 2 Accent 3" w:semiHidden="0" w:uiPriority="68" w:unhideWhenUsed="0"/>
-    <w:lsdException w:name="Medium Grid 3 Accent 3" w:semiHidden="0" w:uiPriority="69" w:unhideWhenUsed="0"/>
-    <w:lsdException w:name="Dark List Accent 3" w:semiHidden="0" w:uiPriority="70" w:unhideWhenUsed="0"/>
-    <w:lsdException w:name="Colorful Shading Accent 3" w:semiHidden="0" w:uiPriority="71" w:unhideWhenUsed="0"/>
-    <w:lsdException w:name="Colorful List Accent 3" w:semiHidden="0" w:uiPriority="72" w:unhideWhenUsed="0"/>
-    <w:lsdException w:name="Colorful Grid Accent 3" w:semiHidden="0" w:uiPriority="73" w:unhideWhenUsed="0"/>
-    <w:lsdException w:name="Light Shading Accent 4" w:semiHidden="0" w:uiPriority="60" w:unhideWhenUsed="0"/>
-    <w:lsdException w:name="Light List Accent 4" w:semiHidden="0" w:uiPriority="61" w:unhideWhenUsed="0"/>
-    <w:lsdException w:name="Light Grid Accent 4" w:semiHidden="0" w:uiPriority="62" w:unhideWhenUsed="0"/>
-    <w:lsdException w:name="Medium Shading 1 Accent 4" w:semiHidden="0" w:uiPriority="63" w:unhideWhenUsed="0"/>
-    <w:lsdException w:name="Medium Shading 2 Accent 4" w:semiHidden="0" w:uiPriority="64" w:unhideWhenUsed="0"/>
-    <w:lsdException w:name="Medium List 1 Accent 4" w:semiHidden="0" w:uiPriority="65" w:unhideWhenUsed="0"/>
-    <w:lsdException w:name="Medium List 2 Accent 4" w:semiHidden="0" w:uiPriority="66" w:unhideWhenUsed="0"/>
-    <w:lsdException w:name="Medium Grid 1 Accent 4" w:semiHidden="0" w:uiPriority="67" w:unhideWhenUsed="0"/>
-    <w:lsdException w:name="Medium Grid 2 Accent 4" w:semiHidden="0" w:uiPriority="68" w:unhideWhenUsed="0"/>
-    <w:lsdException w:name="Medium Grid 3 Accent 4" w:semiHidden="0" w:uiPriority="69" w:unhideWhenUsed="0"/>
-    <w:lsdException w:name="Dark List Accent 4" w:semiHidden="0" w:uiPriority="70" w:unhideWhenUsed="0"/>
-    <w:lsdException w:name="Colorful Shading Accent 4" w:semiHidden="0" w:uiPriority="71" w:unhideWhenUsed="0"/>
-    <w:lsdException w:name="Colorful List Accent 4" w:semiHidden="0" w:uiPriority="72" w:unhideWhenUsed="0"/>
-    <w:lsdException w:name="Colorful Grid Accent 4" w:semiHidden="0" w:uiPriority="73" w:unhideWhenUsed="0"/>
-    <w:lsdException w:name="Light Shading Accent 5" w:semiHidden="0" w:uiPriority="60" w:unhideWhenUsed="0"/>
-    <w:lsdException w:name="Light List Accent 5" w:semiHidden="0" w:uiPriority="61" w:unhideWhenUsed="0"/>
-    <w:lsdException w:name="Light Grid Accent 5" w:semiHidden="0" w:uiPriority="62" w:unhideWhenUsed="0"/>
-    <w:lsdException w:name="Medium Shading 1 Accent 5" w:semiHidden="0" w:uiPriority="63" w:unhideWhenUsed="0"/>
-    <w:lsdException w:name="Medium Shading 2 Accent 5" w:semiHidden="0" w:uiPriority="64" w:unhideWhenUsed="0"/>
-    <w:lsdException w:name="Medium List 1 Accent 5" w:semiHidden="0" w:uiPriority="65" w:unhideWhenUsed="0"/>
-    <w:lsdException w:name="Medium List 2 Accent 5" w:semiHidden="0" w:uiPriority="66" w:unhideWhenUsed="0"/>
-    <w:lsdException w:name="Medium Grid 1 Accent 5" w:semiHidden="0" w:uiPriority="67" w:unhideWhenUsed="0"/>
-    <w:lsdException w:name="Medium Grid 2 Accent 5" w:semiHidden="0" w:uiPriority="68" w:unhideWhenUsed="0"/>
-    <w:lsdException w:name="Medium Grid 3 Accent 5" w:semiHidden="0" w:uiPriority="69" w:unhideWhenUsed="0"/>
-    <w:lsdException w:name="Dark List Accent 5" w:semiHidden="0" w:uiPriority="70" w:unhideWhenUsed="0"/>
-    <w:lsdException w:name="Colorful Shading Accent 5" w:semiHidden="0" w:uiPriority="71" w:unhideWhenUsed="0"/>
-    <w:lsdException w:name="Colorful List Accent 5" w:semiHidden="0" w:uiPriority="72" w:unhideWhenUsed="0"/>
-    <w:lsdException w:name="Colorful Grid Accent 5" w:semiHidden="0" w:uiPriority="73" w:unhideWhenUsed="0"/>
-    <w:lsdException w:name="Light Shading Accent 6" w:semiHidden="0" w:uiPriority="60" w:unhideWhenUsed="0"/>
-    <w:lsdException w:name="Light List Accent 6" w:semiHidden="0" w:uiPriority="61" w:unhideWhenUsed="0"/>
-    <w:lsdException w:name="Light Grid Accent 6" w:semiHidden="0" w:uiPriority="62" w:unhideWhenUsed="0"/>
-    <w:lsdException w:name="Medium Shading 1 Accent 6" w:semiHidden="0" w:uiPriority="63" w:unhideWhenUsed="0"/>
-    <w:lsdException w:name="Medium Shading 2 Accent 6" w:semiHidden="0" w:uiPriority="64" w:unhideWhenUsed="0"/>
-    <w:lsdException w:name="Medium List 1 Accent 6" w:semiHidden="0" w:uiPriority="65" w:unhideWhenUsed="0"/>
-    <w:lsdException w:name="Medium List 2 Accent 6" w:semiHidden="0" w:uiPriority="66" w:unhideWhenUsed="0"/>
-    <w:lsdException w:name="Medium Grid 1 Accent 6" w:semiHidden="0" w:uiPriority="67" w:unhideWhenUsed="0"/>
-    <w:lsdException w:name="Medium Grid 2 Accent 6" w:semiHidden="0" w:uiPriority="68" w:unhideWhenUsed="0"/>
-    <w:lsdException w:name="Medium Grid 3 Accent 6" w:semiHidden="0" w:uiPriority="69" w:unhideWhenUsed="0"/>
-    <w:lsdException w:name="Dark List Accent 6" w:semiHidden="0" w:uiPriority="70" w:unhideWhenUsed="0"/>
-    <w:lsdException w:name="Colorful Shading Accent 6" w:semiHidden="0" w:uiPriority="71" w:unhideWhenUsed="0"/>
-    <w:lsdException w:name="Colorful List Accent 6" w:semiHidden="0" w:uiPriority="72" w:unhideWhenUsed="0"/>
-    <w:lsdException w:name="Colorful Grid Accent 6" w:semiHidden="0" w:uiPriority="73" w:unhideWhenUsed="0"/>
-    <w:lsdException w:name="Subtle Emphasis" w:semiHidden="0" w:uiPriority="19" w:unhideWhenUsed="0" w:qFormat="1"/>
-    <w:lsdException w:name="Intense Emphasis" w:semiHidden="0" w:uiPriority="21" w:unhideWhenUsed="0" w:qFormat="1"/>
-    <w:lsdException w:name="Subtle Reference" w:semiHidden="0" w:uiPriority="31" w:unhideWhenUsed="0" w:qFormat="1"/>
-    <w:lsdException w:name="Intense Reference" w:semiHidden="0" w:uiPriority="32" w:unhideWhenUsed="0" w:qFormat="1"/>
-    <w:lsdException w:name="Book Title" w:semiHidden="0" w:uiPriority="33" w:unhideWhenUsed="0" w:qFormat="1"/>
-    <w:lsdException w:name="Bibliography" w:uiPriority="37"/>
-    <w:lsdException w:name="TOC Heading" w:uiPriority="39" w:qFormat="1"/>
+    <w:lsdException w:name="Table Theme" w:semiHidden="1" w:unhideWhenUsed="1"/>
+    <w:lsdException w:name="Placeholder Text" w:semiHidden="1"/>
+    <w:lsdException w:name="No Spacing" w:uiPriority="1" w:qFormat="1"/>
+    <w:lsdException w:name="Light Shading" w:uiPriority="60"/>
+    <w:lsdException w:name="Light List" w:uiPriority="61"/>
+    <w:lsdException w:name="Light Grid" w:uiPriority="62"/>
+    <w:lsdException w:name="Medium Shading 1" w:uiPriority="63"/>
+    <w:lsdException w:name="Medium Shading 2" w:uiPriority="64"/>
+    <w:lsdException w:name="Medium List 1" w:uiPriority="65"/>
+    <w:lsdException w:name="Medium List 2" w:uiPriority="66"/>
+    <w:lsdException w:name="Medium Grid 1" w:uiPriority="67"/>
+    <w:lsdException w:name="Medium Grid 2" w:uiPriority="68"/>
+    <w:lsdException w:name="Medium Grid 3" w:uiPriority="69"/>
+    <w:lsdException w:name="Dark List" w:uiPriority="70"/>
+    <w:lsdException w:name="Colorful Shading" w:uiPriority="71"/>
+    <w:lsdException w:name="Colorful List" w:uiPriority="72"/>
+    <w:lsdException w:name="Colorful Grid" w:uiPriority="73"/>
+    <w:lsdException w:name="Light Shading Accent 1" w:uiPriority="60"/>
+    <w:lsdException w:name="Light List Accent 1" w:uiPriority="61"/>
+    <w:lsdException w:name="Light Grid Accent 1" w:uiPriority="62"/>
+    <w:lsdException w:name="Medium Shading 1 Accent 1" w:uiPriority="63"/>
+    <w:lsdException w:name="Medium Shading 2 Accent 1" w:uiPriority="64"/>
+    <w:lsdException w:name="Medium List 1 Accent 1" w:uiPriority="65"/>
+    <w:lsdException w:name="Revision" w:semiHidden="1"/>
+    <w:lsdException w:name="List Paragraph" w:uiPriority="34" w:qFormat="1"/>
+    <w:lsdException w:name="Quote" w:uiPriority="29" w:qFormat="1"/>
+    <w:lsdException w:name="Intense Quote" w:uiPriority="30" w:qFormat="1"/>
+    <w:lsdException w:name="Medium List 2 Accent 1" w:uiPriority="66"/>
+    <w:lsdException w:name="Medium Grid 1 Accent 1" w:uiPriority="67"/>
+    <w:lsdException w:name="Medium Grid 2 Accent 1" w:uiPriority="68"/>
+    <w:lsdException w:name="Medium Grid 3 Accent 1" w:uiPriority="69"/>
+    <w:lsdException w:name="Dark List Accent 1" w:uiPriority="70"/>
+    <w:lsdException w:name="Colorful Shading Accent 1" w:uiPriority="71"/>
+    <w:lsdException w:name="Colorful List Accent 1" w:uiPriority="72"/>
+    <w:lsdException w:name="Colorful Grid Accent 1" w:uiPriority="73"/>
+    <w:lsdException w:name="Light Shading Accent 2" w:uiPriority="60"/>
+    <w:lsdException w:name="Light List Accent 2" w:uiPriority="61"/>
+    <w:lsdException w:name="Light Grid Accent 2" w:uiPriority="62"/>
+    <w:lsdException w:name="Medium Shading 1 Accent 2" w:uiPriority="63"/>
+    <w:lsdException w:name="Medium Shading 2 Accent 2" w:uiPriority="64"/>
+    <w:lsdException w:name="Medium List 1 Accent 2" w:uiPriority="65"/>
+    <w:lsdException w:name="Medium List 2 Accent 2" w:uiPriority="66"/>
+    <w:lsdException w:name="Medium Grid 1 Accent 2" w:uiPriority="67"/>
+    <w:lsdException w:name="Medium Grid 2 Accent 2" w:uiPriority="68"/>
+    <w:lsdException w:name="Medium Grid 3 Accent 2" w:uiPriority="69"/>
+    <w:lsdException w:name="Dark List Accent 2" w:uiPriority="70"/>
+    <w:lsdException w:name="Colorful Shading Accent 2" w:uiPriority="71"/>
+    <w:lsdException w:name="Colorful List Accent 2" w:uiPriority="72"/>
+    <w:lsdException w:name="Colorful Grid Accent 2" w:uiPriority="73"/>
+    <w:lsdException w:name="Light Shading Accent 3" w:uiPriority="60"/>
+    <w:lsdException w:name="Light List Accent 3" w:uiPriority="61"/>
+    <w:lsdException w:name="Light Grid Accent 3" w:uiPriority="62"/>
+    <w:lsdException w:name="Medium Shading 1 Accent 3" w:uiPriority="63"/>
+    <w:lsdException w:name="Medium Shading 2 Accent 3" w:uiPriority="64"/>
+    <w:lsdException w:name="Medium List 1 Accent 3" w:uiPriority="65"/>
+    <w:lsdException w:name="Medium List 2 Accent 3" w:uiPriority="66"/>
+    <w:lsdException w:name="Medium Grid 1 Accent 3" w:uiPriority="67"/>
+    <w:lsdException w:name="Medium Grid 2 Accent 3" w:uiPriority="68"/>
+    <w:lsdException w:name="Medium Grid 3 Accent 3" w:uiPriority="69"/>
+    <w:lsdException w:name="Dark List Accent 3" w:uiPriority="70"/>
+    <w:lsdException w:name="Colorful Shading Accent 3" w:uiPriority="71"/>
+    <w:lsdException w:name="Colorful List Accent 3" w:uiPriority="72"/>
+    <w:lsdException w:name="Colorful Grid Accent 3" w:uiPriority="73"/>
+    <w:lsdException w:name="Light Shading Accent 4" w:uiPriority="60"/>
+    <w:lsdException w:name="Light List Accent 4" w:uiPriority="61"/>
+    <w:lsdException w:name="Light Grid Accent 4" w:uiPriority="62"/>
+    <w:lsdException w:name="Medium Shading 1 Accent 4" w:uiPriority="63"/>
+    <w:lsdException w:name="Medium Shading 2 Accent 4" w:uiPriority="64"/>
+    <w:lsdException w:name="Medium List 1 Accent 4" w:uiPriority="65"/>
+    <w:lsdException w:name="Medium List 2 Accent 4" w:uiPriority="66"/>
+    <w:lsdException w:name="Medium Grid 1 Accent 4" w:uiPriority="67"/>
+    <w:lsdException w:name="Medium Grid 2 Accent 4" w:uiPriority="68"/>
+    <w:lsdException w:name="Medium Grid 3 Accent 4" w:uiPriority="69"/>
+    <w:lsdException w:name="Dark List Accent 4" w:uiPriority="70"/>
+    <w:lsdException w:name="Colorful Shading Accent 4" w:uiPriority="71"/>
+    <w:lsdException w:name="Colorful List Accent 4" w:uiPriority="72"/>
+    <w:lsdException w:name="Colorful Grid Accent 4" w:uiPriority="73"/>
+    <w:lsdException w:name="Light Shading Accent 5" w:uiPriority="60"/>
+    <w:lsdException w:name="Light List Accent 5" w:uiPriority="61"/>
+    <w:lsdException w:name="Light Grid Accent 5" w:uiPriority="62"/>
+    <w:lsdException w:name="Medium Shading 1 Accent 5" w:uiPriority="63"/>
+    <w:lsdException w:name="Medium Shading 2 Accent 5" w:uiPriority="64"/>
+    <w:lsdException w:name="Medium List 1 Accent 5" w:uiPriority="65"/>
+    <w:lsdException w:name="Medium List 2 Accent 5" w:uiPriority="66"/>
+    <w:lsdException w:name="Medium Grid 1 Accent 5" w:uiPriority="67"/>
+    <w:lsdException w:name="Medium Grid 2 Accent 5" w:uiPriority="68"/>
+    <w:lsdException w:name="Medium Grid 3 Accent 5" w:uiPriority="69"/>
+    <w:lsdException w:name="Dark List Accent 5" w:uiPriority="70"/>
+    <w:lsdException w:name="Colorful Shading Accent 5" w:uiPriority="71"/>
+    <w:lsdException w:name="Colorful List Accent 5" w:uiPriority="72"/>
+    <w:lsdException w:name="Colorful Grid Accent 5" w:uiPriority="73"/>
+    <w:lsdException w:name="Light Shading Accent 6" w:uiPriority="60"/>
+    <w:lsdException w:name="Light List Accent 6" w:uiPriority="61"/>
+    <w:lsdException w:name="Light Grid Accent 6" w:uiPriority="62"/>
+    <w:lsdException w:name="Medium Shading 1 Accent 6" w:uiPriority="63"/>
+    <w:lsdException w:name="Medium Shading 2 Accent 6" w:uiPriority="64"/>
+    <w:lsdException w:name="Medium List 1 Accent 6" w:uiPriority="65"/>
+    <w:lsdException w:name="Medium List 2 Accent 6" w:uiPriority="66"/>
+    <w:lsdException w:name="Medium Grid 1 Accent 6" w:uiPriority="67"/>
+    <w:lsdException w:name="Medium Grid 2 Accent 6" w:uiPriority="68"/>
+    <w:lsdException w:name="Medium Grid 3 Accent 6" w:uiPriority="69"/>
+    <w:lsdException w:name="Dark List Accent 6" w:uiPriority="70"/>
+    <w:lsdException w:name="Colorful Shading Accent 6" w:uiPriority="71"/>
+    <w:lsdException w:name="Colorful List Accent 6" w:uiPriority="72"/>
+    <w:lsdException w:name="Colorful Grid Accent 6" w:uiPriority="73"/>
+    <w:lsdException w:name="Subtle Emphasis" w:uiPriority="19" w:qFormat="1"/>
+    <w:lsdException w:name="Intense Emphasis" w:uiPriority="21" w:qFormat="1"/>
+    <w:lsdException w:name="Subtle Reference" w:uiPriority="31" w:qFormat="1"/>
+    <w:lsdException w:name="Intense Reference" w:uiPriority="32" w:qFormat="1"/>
+    <w:lsdException w:name="Book Title" w:uiPriority="33" w:qFormat="1"/>
+    <w:lsdException w:name="Bibliography" w:semiHidden="1" w:uiPriority="37" w:unhideWhenUsed="1"/>
+    <w:lsdException w:name="TOC Heading" w:semiHidden="1" w:uiPriority="39" w:unhideWhenUsed="1" w:qFormat="1"/>
+    <w:lsdException w:name="Plain Table 1" w:uiPriority="41"/>
+    <w:lsdException w:name="Plain Table 2" w:uiPriority="42"/>
+    <w:lsdException w:name="Plain Table 3" w:uiPriority="43"/>
+    <w:lsdException w:name="Plain Table 4" w:uiPriority="44"/>
+    <w:lsdException w:name="Plain Table 5" w:uiPriority="45"/>
+    <w:lsdException w:name="Grid Table Light" w:uiPriority="40"/>
+    <w:lsdException w:name="Grid Table 1 Light" w:uiPriority="46"/>
+    <w:lsdException w:name="Grid Table 2" w:uiPriority="47"/>
+    <w:lsdException w:name="Grid Table 3" w:uiPriority="48"/>
+    <w:lsdException w:name="Grid Table 4" w:uiPriority="49"/>
+    <w:lsdException w:name="Grid Table 5 Dark" w:uiPriority="50"/>
+    <w:lsdException w:name="Grid Table 6 Colorful" w:uiPriority="51"/>
+    <w:lsdException w:name="Grid Table 7 Colorful" w:uiPriority="52"/>
+    <w:lsdException w:name="Grid Table 1 Light Accent 1" w:uiPriority="46"/>
+    <w:lsdException w:name="Grid Table 2 Accent 1" w:uiPriority="47"/>
+    <w:lsdException w:name="Grid Table 3 Accent 1" w:uiPriority="48"/>
+    <w:lsdException w:name="Grid Table 4 Accent 1" w:uiPriority="49"/>
+    <w:lsdException w:name="Grid Table 5 Dark Accent 1" w:uiPriority="50"/>
+    <w:lsdException w:name="Grid Table 6 Colorful Accent 1" w:uiPriority="51"/>
+    <w:lsdException w:name="Grid Table 7 Colorful Accent 1" w:uiPriority="52"/>
+    <w:lsdException w:name="Grid Table 1 Light Accent 2" w:uiPriority="46"/>
+    <w:lsdException w:name="Grid Table 2 Accent 2" w:uiPriority="47"/>
+    <w:lsdException w:name="Grid Table 3 Accent 2" w:uiPriority="48"/>
+    <w:lsdException w:name="Grid Table 4 Accent 2" w:uiPriority="49"/>
+    <w:lsdException w:name="Grid Table 5 Dark Accent 2" w:uiPriority="50"/>
+    <w:lsdException w:name="Grid Table 6 Colorful Accent 2" w:uiPriority="51"/>
+    <w:lsdException w:name="Grid Table 7 Colorful Accent 2" w:uiPriority="52"/>
+    <w:lsdException w:name="Grid Table 1 Light Accent 3" w:uiPriority="46"/>
+    <w:lsdException w:name="Grid Table 2 Accent 3" w:uiPriority="47"/>
+    <w:lsdException w:name="Grid Table 3 Accent 3" w:uiPriority="48"/>
+    <w:lsdException w:name="Grid Table 4 Accent 3" w:uiPriority="49"/>
+    <w:lsdException w:name="Grid Table 5 Dark Accent 3" w:uiPriority="50"/>
+    <w:lsdException w:name="Grid Table 6 Colorful Accent 3" w:uiPriority="51"/>
+    <w:lsdException w:name="Grid Table 7 Colorful Accent 3" w:uiPriority="52"/>
+    <w:lsdException w:name="Grid Table 1 Light Accent 4" w:uiPriority="46"/>
+    <w:lsdException w:name="Grid Table 2 Accent 4" w:uiPriority="47"/>
+    <w:lsdException w:name="Grid Table 3 Accent 4" w:uiPriority="48"/>
+    <w:lsdException w:name="Grid Table 4 Accent 4" w:uiPriority="49"/>
+    <w:lsdException w:name="Grid Table 5 Dark Accent 4" w:uiPriority="50"/>
+    <w:lsdException w:name="Grid Table 6 Colorful Accent 4" w:uiPriority="51"/>
+    <w:lsdException w:name="Grid Table 7 Colorful Accent 4" w:uiPriority="52"/>
+    <w:lsdException w:name="Grid Table 1 Light Accent 5" w:uiPriority="46"/>
+    <w:lsdException w:name="Grid Table 2 Accent 5" w:uiPriority="47"/>
+    <w:lsdException w:name="Grid Table 3 Accent 5" w:uiPriority="48"/>
+    <w:lsdException w:name="Grid Table 4 Accent 5" w:uiPriority="49"/>
+    <w:lsdException w:name="Grid Table 5 Dark Accent 5" w:uiPriority="50"/>
+    <w:lsdException w:name="Grid Table 6 Colorful Accent 5" w:uiPriority="51"/>
+    <w:lsdException w:name="Grid Table 7 Colorful Accent 5" w:uiPriority="52"/>
+    <w:lsdException w:name="Grid Table 1 Light Accent 6" w:uiPriority="46"/>
+    <w:lsdException w:name="Grid Table 2 Accent 6" w:uiPriority="47"/>
+    <w:lsdException w:name="Grid Table 3 Accent 6" w:uiPriority="48"/>
+    <w:lsdException w:name="Grid Table 4 Accent 6" w:uiPriority="49"/>
+    <w:lsdException w:name="Grid Table 5 Dark Accent 6" w:uiPriority="50"/>
+    <w:lsdException w:name="Grid Table 6 Colorful Accent 6" w:uiPriority="51"/>
+    <w:lsdException w:name="Grid Table 7 Colorful Accent 6" w:uiPriority="52"/>
+    <w:lsdException w:name="List Table 1 Light" w:uiPriority="46"/>
+    <w:lsdException w:name="List Table 2" w:uiPriority="47"/>
+    <w:lsdException w:name="List Table 3" w:uiPriority="48"/>
+    <w:lsdException w:name="List Table 4" w:uiPriority="49"/>
+    <w:lsdException w:name="List Table 5 Dark" w:uiPriority="50"/>
+    <w:lsdException w:name="List Table 6 Colorful" w:uiPriority="51"/>
+    <w:lsdException w:name="List Table 7 Colorful" w:uiPriority="52"/>
+    <w:lsdException w:name="List Table 1 Light Accent 1" w:uiPriority="46"/>
+    <w:lsdException w:name="List Table 2 Accent 1" w:uiPriority="47"/>
+    <w:lsdException w:name="List Table 3 Accent 1" w:uiPriority="48"/>
+    <w:lsdException w:name="List Table 4 Accent 1" w:uiPriority="49"/>
+    <w:lsdException w:name="List Table 5 Dark Accent 1" w:uiPriority="50"/>
+    <w:lsdException w:name="List Table 6 Colorful Accent 1" w:uiPriority="51"/>
+    <w:lsdException w:name="List Table 7 Colorful Accent 1" w:uiPriority="52"/>
+    <w:lsdException w:name="List Table 1 Light Accent 2" w:uiPriority="46"/>
+    <w:lsdException w:name="List Table 2 Accent 2" w:uiPriority="47"/>
+    <w:lsdException w:name="List Table 3 Accent 2" w:uiPriority="48"/>
+    <w:lsdException w:name="List Table 4 Accent 2" w:uiPriority="49"/>
+    <w:lsdException w:name="List Table 5 Dark Accent 2" w:uiPriority="50"/>
+    <w:lsdException w:name="List Table 6 Colorful Accent 2" w:uiPriority="51"/>
+    <w:lsdException w:name="List Table 7 Colorful Accent 2" w:uiPriority="52"/>
+    <w:lsdException w:name="List Table 1 Light Accent 3" w:uiPriority="46"/>
+    <w:lsdException w:name="List Table 2 Accent 3" w:uiPriority="47"/>
+    <w:lsdException w:name="List Table 3 Accent 3" w:uiPriority="48"/>
+    <w:lsdException w:name="List Table 4 Accent 3" w:uiPriority="49"/>
+    <w:lsdException w:name="List Table 5 Dark Accent 3" w:uiPriority="50"/>
+    <w:lsdException w:name="List Table 6 Colorful Accent 3" w:uiPriority="51"/>
+    <w:lsdException w:name="List Table 7 Colorful Accent 3" w:uiPriority="52"/>
+    <w:lsdException w:name="List Table 1 Light Accent 4" w:uiPriority="46"/>
+    <w:lsdException w:name="List Table 2 Accent 4" w:uiPriority="47"/>
+    <w:lsdException w:name="List Table 3 Accent 4" w:uiPriority="48"/>
+    <w:lsdException w:name="List Table 4 Accent 4" w:uiPriority="49"/>
+    <w:lsdException w:name="List Table 5 Dark Accent 4" w:uiPriority="50"/>
+    <w:lsdException w:name="List Table 6 Colorful Accent 4" w:uiPriority="51"/>
+    <w:lsdException w:name="List Table 7 Colorful Accent 4" w:uiPriority="52"/>
+    <w:lsdException w:name="List Table 1 Light Accent 5" w:uiPriority="46"/>
+    <w:lsdException w:name="List Table 2 Accent 5" w:uiPriority="47"/>
+    <w:lsdException w:name="List Table 3 Accent 5" w:uiPriority="48"/>
+    <w:lsdException w:name="List Table 4 Accent 5" w:uiPriority="49"/>
+    <w:lsdException w:name="List Table 5 Dark Accent 5" w:uiPriority="50"/>
+    <w:lsdException w:name="List Table 6 Colorful Accent 5" w:uiPriority="51"/>
+    <w:lsdException w:name="List Table 7 Colorful Accent 5" w:uiPriority="52"/>
+    <w:lsdException w:name="List Table 1 Light Accent 6" w:uiPriority="46"/>
+    <w:lsdException w:name="List Table 2 Accent 6" w:uiPriority="47"/>
+    <w:lsdException w:name="List Table 3 Accent 6" w:uiPriority="48"/>
+    <w:lsdException w:name="List Table 4 Accent 6" w:uiPriority="49"/>
+    <w:lsdException w:name="List Table 5 Dark Accent 6" w:uiPriority="50"/>
+    <w:lsdException w:name="List Table 6 Colorful Accent 6" w:uiPriority="51"/>
+    <w:lsdException w:name="List Table 7 Colorful Accent 6" w:uiPriority="52"/>
   </w:latentStyles>
-  <w:style w:type="paragraph" w:default="1" w:styleId="Normal">
+  <w:style w:type="paragraph" w:default="1" w:styleId="a">
     <w:name w:val="Normal"/>
     <w:qFormat/>
   </w:style>
-  <w:style w:type="paragraph" w:styleId="Heading1">
+  <w:style w:type="paragraph" w:styleId="1">
     <w:name w:val="heading 1"/>
-    <w:basedOn w:val="Normal"/>
-    <w:next w:val="Normal"/>
-    <w:link w:val="Heading1Char"/>
+    <w:basedOn w:val="a"/>
+    <w:next w:val="a"/>
+    <w:link w:val="10"/>
     <w:uiPriority w:val="9"/>
     <w:qFormat/>
     <w:rsid w:val="008E5F73"/>
@@ -3901,13 +6023,13 @@
       <w:szCs w:val="28"/>
     </w:rPr>
   </w:style>
-  <w:style w:type="character" w:default="1" w:styleId="DefaultParagraphFont">
+  <w:style w:type="character" w:default="1" w:styleId="a0">
     <w:name w:val="Default Paragraph Font"/>
     <w:uiPriority w:val="1"/>
     <w:semiHidden/>
     <w:unhideWhenUsed/>
   </w:style>
-  <w:style w:type="table" w:default="1" w:styleId="TableNormal">
+  <w:style w:type="table" w:default="1" w:styleId="a1">
     <w:name w:val="Normal Table"/>
     <w:uiPriority w:val="99"/>
     <w:semiHidden/>
@@ -3922,15 +6044,15 @@
       </w:tblCellMar>
     </w:tblPr>
   </w:style>
-  <w:style w:type="numbering" w:default="1" w:styleId="NoList">
+  <w:style w:type="numbering" w:default="1" w:styleId="a2">
     <w:name w:val="No List"/>
     <w:uiPriority w:val="99"/>
     <w:semiHidden/>
     <w:unhideWhenUsed/>
   </w:style>
-  <w:style w:type="paragraph" w:styleId="ListParagraph">
+  <w:style w:type="paragraph" w:styleId="a3">
     <w:name w:val="List Paragraph"/>
-    <w:basedOn w:val="Normal"/>
+    <w:basedOn w:val="a"/>
     <w:uiPriority w:val="34"/>
     <w:qFormat/>
     <w:rsid w:val="002E1D7A"/>
@@ -3939,10 +6061,10 @@
       <w:contextualSpacing/>
     </w:pPr>
   </w:style>
-  <w:style w:type="paragraph" w:styleId="Header">
+  <w:style w:type="paragraph" w:styleId="a4">
     <w:name w:val="header"/>
-    <w:basedOn w:val="Normal"/>
-    <w:link w:val="HeaderChar"/>
+    <w:basedOn w:val="a"/>
+    <w:link w:val="a5"/>
     <w:uiPriority w:val="99"/>
     <w:unhideWhenUsed/>
     <w:rsid w:val="002E1D7A"/>
@@ -3954,17 +6076,17 @@
       <w:spacing w:after="0" w:line="240" w:lineRule="auto"/>
     </w:pPr>
   </w:style>
-  <w:style w:type="character" w:customStyle="1" w:styleId="HeaderChar">
-    <w:name w:val="Header Char"/>
-    <w:basedOn w:val="DefaultParagraphFont"/>
-    <w:link w:val="Header"/>
+  <w:style w:type="character" w:customStyle="1" w:styleId="a5">
+    <w:name w:val="כותרת עליונה תו"/>
+    <w:basedOn w:val="a0"/>
+    <w:link w:val="a4"/>
     <w:uiPriority w:val="99"/>
     <w:rsid w:val="002E1D7A"/>
   </w:style>
-  <w:style w:type="paragraph" w:styleId="Footer">
+  <w:style w:type="paragraph" w:styleId="a6">
     <w:name w:val="footer"/>
-    <w:basedOn w:val="Normal"/>
-    <w:link w:val="FooterChar"/>
+    <w:basedOn w:val="a"/>
+    <w:link w:val="a7"/>
     <w:uiPriority w:val="99"/>
     <w:unhideWhenUsed/>
     <w:rsid w:val="002E1D7A"/>
@@ -3976,17 +6098,17 @@
       <w:spacing w:after="0" w:line="240" w:lineRule="auto"/>
     </w:pPr>
   </w:style>
-  <w:style w:type="character" w:customStyle="1" w:styleId="FooterChar">
-    <w:name w:val="Footer Char"/>
-    <w:basedOn w:val="DefaultParagraphFont"/>
-    <w:link w:val="Footer"/>
+  <w:style w:type="character" w:customStyle="1" w:styleId="a7">
+    <w:name w:val="כותרת תחתונה תו"/>
+    <w:basedOn w:val="a0"/>
+    <w:link w:val="a6"/>
     <w:uiPriority w:val="99"/>
     <w:rsid w:val="002E1D7A"/>
   </w:style>
-  <w:style w:type="character" w:customStyle="1" w:styleId="Heading1Char">
-    <w:name w:val="Heading 1 Char"/>
-    <w:basedOn w:val="DefaultParagraphFont"/>
-    <w:link w:val="Heading1"/>
+  <w:style w:type="character" w:customStyle="1" w:styleId="10">
+    <w:name w:val="כותרת 1 תו"/>
+    <w:basedOn w:val="a0"/>
+    <w:link w:val="1"/>
     <w:uiPriority w:val="9"/>
     <w:rsid w:val="008E5F73"/>
     <w:rPr>
@@ -3998,9 +6120,9 @@
       <w:szCs w:val="28"/>
     </w:rPr>
   </w:style>
-  <w:style w:type="character" w:styleId="PlaceholderText">
+  <w:style w:type="character" w:styleId="a8">
     <w:name w:val="Placeholder Text"/>
-    <w:basedOn w:val="DefaultParagraphFont"/>
+    <w:basedOn w:val="a0"/>
     <w:uiPriority w:val="99"/>
     <w:semiHidden/>
     <w:rsid w:val="004D3625"/>
@@ -4008,10 +6130,10 @@
       <w:color w:val="808080"/>
     </w:rPr>
   </w:style>
-  <w:style w:type="paragraph" w:styleId="BalloonText">
+  <w:style w:type="paragraph" w:styleId="a9">
     <w:name w:val="Balloon Text"/>
-    <w:basedOn w:val="Normal"/>
-    <w:link w:val="BalloonTextChar"/>
+    <w:basedOn w:val="a"/>
+    <w:link w:val="aa"/>
     <w:uiPriority w:val="99"/>
     <w:semiHidden/>
     <w:unhideWhenUsed/>
@@ -4025,10 +6147,10 @@
       <w:szCs w:val="16"/>
     </w:rPr>
   </w:style>
-  <w:style w:type="character" w:customStyle="1" w:styleId="BalloonTextChar">
-    <w:name w:val="Balloon Text Char"/>
-    <w:basedOn w:val="DefaultParagraphFont"/>
-    <w:link w:val="BalloonText"/>
+  <w:style w:type="character" w:customStyle="1" w:styleId="aa">
+    <w:name w:val="טקסט בלונים תו"/>
+    <w:basedOn w:val="a0"/>
+    <w:link w:val="a9"/>
     <w:uiPriority w:val="99"/>
     <w:semiHidden/>
     <w:rsid w:val="004D3625"/>
@@ -4038,327 +6160,52 @@
       <w:szCs w:val="16"/>
     </w:rPr>
   </w:style>
-</w:styles>
-</file>
-
-<file path=word/stylesWithEffects.xml><?xml version="1.0" encoding="utf-8"?>
-<w:styles xmlns:wpc="http://schemas.microsoft.com/office/word/2010/wordprocessingCanvas" xmlns:mc="http://schemas.openxmlformats.org/markup-compatibility/2006" xmlns:o="urn:schemas-microsoft-com:office:office" xmlns:r="http://schemas.openxmlformats.org/officeDocument/2006/relationships" xmlns:m="http://schemas.openxmlformats.org/officeDocument/2006/math" xmlns:v="urn:schemas-microsoft-com:vml" xmlns:wp14="http://schemas.microsoft.com/office/word/2010/wordprocessingDrawing" xmlns:wp="http://schemas.openxmlformats.org/drawingml/2006/wordprocessingDrawing" xmlns:w10="urn:schemas-microsoft-com:office:word" xmlns:w="http://schemas.openxmlformats.org/wordprocessingml/2006/main" xmlns:w14="http://schemas.microsoft.com/office/word/2010/wordml" xmlns:wpg="http://schemas.microsoft.com/office/word/2010/wordprocessingGroup" xmlns:wpi="http://schemas.microsoft.com/office/word/2010/wordprocessingInk" xmlns:wne="http://schemas.microsoft.com/office/word/2006/wordml" xmlns:wps="http://schemas.microsoft.com/office/word/2010/wordprocessingShape" mc:Ignorable="w14 wp14">
-  <w:docDefaults>
-    <w:rPrDefault>
-      <w:rPr>
-        <w:rFonts w:asciiTheme="minorHAnsi" w:eastAsiaTheme="minorHAnsi" w:hAnsiTheme="minorHAnsi" w:cstheme="minorBidi"/>
-        <w:sz w:val="22"/>
-        <w:szCs w:val="22"/>
-        <w:lang w:val="en-US" w:eastAsia="en-US" w:bidi="he-IL"/>
-      </w:rPr>
-    </w:rPrDefault>
-    <w:pPrDefault>
-      <w:pPr>
-        <w:spacing w:after="200" w:line="276" w:lineRule="auto"/>
-      </w:pPr>
-    </w:pPrDefault>
-  </w:docDefaults>
-  <w:latentStyles w:defLockedState="0" w:defUIPriority="99" w:defSemiHidden="1" w:defUnhideWhenUsed="1" w:defQFormat="0" w:count="267">
-    <w:lsdException w:name="Normal" w:semiHidden="0" w:uiPriority="0" w:unhideWhenUsed="0" w:qFormat="1"/>
-    <w:lsdException w:name="heading 1" w:semiHidden="0" w:uiPriority="9" w:unhideWhenUsed="0" w:qFormat="1"/>
-    <w:lsdException w:name="heading 2" w:uiPriority="9" w:qFormat="1"/>
-    <w:lsdException w:name="heading 3" w:uiPriority="9" w:qFormat="1"/>
-    <w:lsdException w:name="heading 4" w:uiPriority="9" w:qFormat="1"/>
-    <w:lsdException w:name="heading 5" w:uiPriority="9" w:qFormat="1"/>
-    <w:lsdException w:name="heading 6" w:uiPriority="9" w:qFormat="1"/>
-    <w:lsdException w:name="heading 7" w:uiPriority="9" w:qFormat="1"/>
-    <w:lsdException w:name="heading 8" w:uiPriority="9" w:qFormat="1"/>
-    <w:lsdException w:name="heading 9" w:uiPriority="9" w:qFormat="1"/>
-    <w:lsdException w:name="toc 1" w:uiPriority="39"/>
-    <w:lsdException w:name="toc 2" w:uiPriority="39"/>
-    <w:lsdException w:name="toc 3" w:uiPriority="39"/>
-    <w:lsdException w:name="toc 4" w:uiPriority="39"/>
-    <w:lsdException w:name="toc 5" w:uiPriority="39"/>
-    <w:lsdException w:name="toc 6" w:uiPriority="39"/>
-    <w:lsdException w:name="toc 7" w:uiPriority="39"/>
-    <w:lsdException w:name="toc 8" w:uiPriority="39"/>
-    <w:lsdException w:name="toc 9" w:uiPriority="39"/>
-    <w:lsdException w:name="caption" w:uiPriority="35" w:qFormat="1"/>
-    <w:lsdException w:name="Title" w:semiHidden="0" w:uiPriority="10" w:unhideWhenUsed="0" w:qFormat="1"/>
-    <w:lsdException w:name="Default Paragraph Font" w:uiPriority="1"/>
-    <w:lsdException w:name="Subtitle" w:semiHidden="0" w:uiPriority="11" w:unhideWhenUsed="0" w:qFormat="1"/>
-    <w:lsdException w:name="Strong" w:semiHidden="0" w:uiPriority="22" w:unhideWhenUsed="0" w:qFormat="1"/>
-    <w:lsdException w:name="Emphasis" w:semiHidden="0" w:uiPriority="20" w:unhideWhenUsed="0" w:qFormat="1"/>
-    <w:lsdException w:name="Table Grid" w:uiPriority="59"/>
-    <w:lsdException w:name="Placeholder Text" w:unhideWhenUsed="0"/>
-    <w:lsdException w:name="No Spacing" w:semiHidden="0" w:uiPriority="1" w:unhideWhenUsed="0" w:qFormat="1"/>
-    <w:lsdException w:name="Light Shading" w:semiHidden="0" w:uiPriority="60" w:unhideWhenUsed="0"/>
-    <w:lsdException w:name="Light List" w:semiHidden="0" w:uiPriority="61" w:unhideWhenUsed="0"/>
-    <w:lsdException w:name="Light Grid" w:semiHidden="0" w:uiPriority="62" w:unhideWhenUsed="0"/>
-    <w:lsdException w:name="Medium Shading 1" w:semiHidden="0" w:uiPriority="63" w:unhideWhenUsed="0"/>
-    <w:lsdException w:name="Medium Shading 2" w:semiHidden="0" w:uiPriority="64" w:unhideWhenUsed="0"/>
-    <w:lsdException w:name="Medium List 1" w:semiHidden="0" w:uiPriority="65" w:unhideWhenUsed="0"/>
-    <w:lsdException w:name="Medium List 2" w:semiHidden="0" w:uiPriority="66" w:unhideWhenUsed="0"/>
-    <w:lsdException w:name="Medium Grid 1" w:semiHidden="0" w:uiPriority="67" w:unhideWhenUsed="0"/>
-    <w:lsdException w:name="Medium Grid 2" w:semiHidden="0" w:uiPriority="68" w:unhideWhenUsed="0"/>
-    <w:lsdException w:name="Medium Grid 3" w:semiHidden="0" w:uiPriority="69" w:unhideWhenUsed="0"/>
-    <w:lsdException w:name="Dark List" w:semiHidden="0" w:uiPriority="70" w:unhideWhenUsed="0"/>
-    <w:lsdException w:name="Colorful Shading" w:semiHidden="0" w:uiPriority="71" w:unhideWhenUsed="0"/>
-    <w:lsdException w:name="Colorful List" w:semiHidden="0" w:uiPriority="72" w:unhideWhenUsed="0"/>
-    <w:lsdException w:name="Colorful Grid" w:semiHidden="0" w:uiPriority="73" w:unhideWhenUsed="0"/>
-    <w:lsdException w:name="Light Shading Accent 1" w:semiHidden="0" w:uiPriority="60" w:unhideWhenUsed="0"/>
-    <w:lsdException w:name="Light List Accent 1" w:semiHidden="0" w:uiPriority="61" w:unhideWhenUsed="0"/>
-    <w:lsdException w:name="Light Grid Accent 1" w:semiHidden="0" w:uiPriority="62" w:unhideWhenUsed="0"/>
-    <w:lsdException w:name="Medium Shading 1 Accent 1" w:semiHidden="0" w:uiPriority="63" w:unhideWhenUsed="0"/>
-    <w:lsdException w:name="Medium Shading 2 Accent 1" w:semiHidden="0" w:uiPriority="64" w:unhideWhenUsed="0"/>
-    <w:lsdException w:name="Medium List 1 Accent 1" w:semiHidden="0" w:uiPriority="65" w:unhideWhenUsed="0"/>
-    <w:lsdException w:name="Revision" w:unhideWhenUsed="0"/>
-    <w:lsdException w:name="List Paragraph" w:semiHidden="0" w:uiPriority="34" w:unhideWhenUsed="0" w:qFormat="1"/>
-    <w:lsdException w:name="Quote" w:semiHidden="0" w:uiPriority="29" w:unhideWhenUsed="0" w:qFormat="1"/>
-    <w:lsdException w:name="Intense Quote" w:semiHidden="0" w:uiPriority="30" w:unhideWhenUsed="0" w:qFormat="1"/>
-    <w:lsdException w:name="Medium List 2 Accent 1" w:semiHidden="0" w:uiPriority="66" w:unhideWhenUsed="0"/>
-    <w:lsdException w:name="Medium Grid 1 Accent 1" w:semiHidden="0" w:uiPriority="67" w:unhideWhenUsed="0"/>
-    <w:lsdException w:name="Medium Grid 2 Accent 1" w:semiHidden="0" w:uiPriority="68" w:unhideWhenUsed="0"/>
-    <w:lsdException w:name="Medium Grid 3 Accent 1" w:semiHidden="0" w:uiPriority="69" w:unhideWhenUsed="0"/>
-    <w:lsdException w:name="Dark List Accent 1" w:semiHidden="0" w:uiPriority="70" w:unhideWhenUsed="0"/>
-    <w:lsdException w:name="Colorful Shading Accent 1" w:semiHidden="0" w:uiPriority="71" w:unhideWhenUsed="0"/>
-    <w:lsdException w:name="Colorful List Accent 1" w:semiHidden="0" w:uiPriority="72" w:unhideWhenUsed="0"/>
-    <w:lsdException w:name="Colorful Grid Accent 1" w:semiHidden="0" w:uiPriority="73" w:unhideWhenUsed="0"/>
-    <w:lsdException w:name="Light Shading Accent 2" w:semiHidden="0" w:uiPriority="60" w:unhideWhenUsed="0"/>
-    <w:lsdException w:name="Light List Accent 2" w:semiHidden="0" w:uiPriority="61" w:unhideWhenUsed="0"/>
-    <w:lsdException w:name="Light Grid Accent 2" w:semiHidden="0" w:uiPriority="62" w:unhideWhenUsed="0"/>
-    <w:lsdException w:name="Medium Shading 1 Accent 2" w:semiHidden="0" w:uiPriority="63" w:unhideWhenUsed="0"/>
-    <w:lsdException w:name="Medium Shading 2 Accent 2" w:semiHidden="0" w:uiPriority="64" w:unhideWhenUsed="0"/>
-    <w:lsdException w:name="Medium List 1 Accent 2" w:semiHidden="0" w:uiPriority="65" w:unhideWhenUsed="0"/>
-    <w:lsdException w:name="Medium List 2 Accent 2" w:semiHidden="0" w:uiPriority="66" w:unhideWhenUsed="0"/>
-    <w:lsdException w:name="Medium Grid 1 Accent 2" w:semiHidden="0" w:uiPriority="67" w:unhideWhenUsed="0"/>
-    <w:lsdException w:name="Medium Grid 2 Accent 2" w:semiHidden="0" w:uiPriority="68" w:unhideWhenUsed="0"/>
-    <w:lsdException w:name="Medium Grid 3 Accent 2" w:semiHidden="0" w:uiPriority="69" w:unhideWhenUsed="0"/>
-    <w:lsdException w:name="Dark List Accent 2" w:semiHidden="0" w:uiPriority="70" w:unhideWhenUsed="0"/>
-    <w:lsdException w:name="Colorful Shading Accent 2" w:semiHidden="0" w:uiPriority="71" w:unhideWhenUsed="0"/>
-    <w:lsdException w:name="Colorful List Accent 2" w:semiHidden="0" w:uiPriority="72" w:unhideWhenUsed="0"/>
-    <w:lsdException w:name="Colorful Grid Accent 2" w:semiHidden="0" w:uiPriority="73" w:unhideWhenUsed="0"/>
-    <w:lsdException w:name="Light Shading Accent 3" w:semiHidden="0" w:uiPriority="60" w:unhideWhenUsed="0"/>
-    <w:lsdException w:name="Light List Accent 3" w:semiHidden="0" w:uiPriority="61" w:unhideWhenUsed="0"/>
-    <w:lsdException w:name="Light Grid Accent 3" w:semiHidden="0" w:uiPriority="62" w:unhideWhenUsed="0"/>
-    <w:lsdException w:name="Medium Shading 1 Accent 3" w:semiHidden="0" w:uiPriority="63" w:unhideWhenUsed="0"/>
-    <w:lsdException w:name="Medium Shading 2 Accent 3" w:semiHidden="0" w:uiPriority="64" w:unhideWhenUsed="0"/>
-    <w:lsdException w:name="Medium List 1 Accent 3" w:semiHidden="0" w:uiPriority="65" w:unhideWhenUsed="0"/>
-    <w:lsdException w:name="Medium List 2 Accent 3" w:semiHidden="0" w:uiPriority="66" w:unhideWhenUsed="0"/>
-    <w:lsdException w:name="Medium Grid 1 Accent 3" w:semiHidden="0" w:uiPriority="67" w:unhideWhenUsed="0"/>
-    <w:lsdException w:name="Medium Grid 2 Accent 3" w:semiHidden="0" w:uiPriority="68" w:unhideWhenUsed="0"/>
-    <w:lsdException w:name="Medium Grid 3 Accent 3" w:semiHidden="0" w:uiPriority="69" w:unhideWhenUsed="0"/>
-    <w:lsdException w:name="Dark List Accent 3" w:semiHidden="0" w:uiPriority="70" w:unhideWhenUsed="0"/>
-    <w:lsdException w:name="Colorful Shading Accent 3" w:semiHidden="0" w:uiPriority="71" w:unhideWhenUsed="0"/>
-    <w:lsdException w:name="Colorful List Accent 3" w:semiHidden="0" w:uiPriority="72" w:unhideWhenUsed="0"/>
-    <w:lsdException w:name="Colorful Grid Accent 3" w:semiHidden="0" w:uiPriority="73" w:unhideWhenUsed="0"/>
-    <w:lsdException w:name="Light Shading Accent 4" w:semiHidden="0" w:uiPriority="60" w:unhideWhenUsed="0"/>
-    <w:lsdException w:name="Light List Accent 4" w:semiHidden="0" w:uiPriority="61" w:unhideWhenUsed="0"/>
-    <w:lsdException w:name="Light Grid Accent 4" w:semiHidden="0" w:uiPriority="62" w:unhideWhenUsed="0"/>
-    <w:lsdException w:name="Medium Shading 1 Accent 4" w:semiHidden="0" w:uiPriority="63" w:unhideWhenUsed="0"/>
-    <w:lsdException w:name="Medium Shading 2 Accent 4" w:semiHidden="0" w:uiPriority="64" w:unhideWhenUsed="0"/>
-    <w:lsdException w:name="Medium List 1 Accent 4" w:semiHidden="0" w:uiPriority="65" w:unhideWhenUsed="0"/>
-    <w:lsdException w:name="Medium List 2 Accent 4" w:semiHidden="0" w:uiPriority="66" w:unhideWhenUsed="0"/>
-    <w:lsdException w:name="Medium Grid 1 Accent 4" w:semiHidden="0" w:uiPriority="67" w:unhideWhenUsed="0"/>
-    <w:lsdException w:name="Medium Grid 2 Accent 4" w:semiHidden="0" w:uiPriority="68" w:unhideWhenUsed="0"/>
-    <w:lsdException w:name="Medium Grid 3 Accent 4" w:semiHidden="0" w:uiPriority="69" w:unhideWhenUsed="0"/>
-    <w:lsdException w:name="Dark List Accent 4" w:semiHidden="0" w:uiPriority="70" w:unhideWhenUsed="0"/>
-    <w:lsdException w:name="Colorful Shading Accent 4" w:semiHidden="0" w:uiPriority="71" w:unhideWhenUsed="0"/>
-    <w:lsdException w:name="Colorful List Accent 4" w:semiHidden="0" w:uiPriority="72" w:unhideWhenUsed="0"/>
-    <w:lsdException w:name="Colorful Grid Accent 4" w:semiHidden="0" w:uiPriority="73" w:unhideWhenUsed="0"/>
-    <w:lsdException w:name="Light Shading Accent 5" w:semiHidden="0" w:uiPriority="60" w:unhideWhenUsed="0"/>
-    <w:lsdException w:name="Light List Accent 5" w:semiHidden="0" w:uiPriority="61" w:unhideWhenUsed="0"/>
-    <w:lsdException w:name="Light Grid Accent 5" w:semiHidden="0" w:uiPriority="62" w:unhideWhenUsed="0"/>
-    <w:lsdException w:name="Medium Shading 1 Accent 5" w:semiHidden="0" w:uiPriority="63" w:unhideWhenUsed="0"/>
-    <w:lsdException w:name="Medium Shading 2 Accent 5" w:semiHidden="0" w:uiPriority="64" w:unhideWhenUsed="0"/>
-    <w:lsdException w:name="Medium List 1 Accent 5" w:semiHidden="0" w:uiPriority="65" w:unhideWhenUsed="0"/>
-    <w:lsdException w:name="Medium List 2 Accent 5" w:semiHidden="0" w:uiPriority="66" w:unhideWhenUsed="0"/>
-    <w:lsdException w:name="Medium Grid 1 Accent 5" w:semiHidden="0" w:uiPriority="67" w:unhideWhenUsed="0"/>
-    <w:lsdException w:name="Medium Grid 2 Accent 5" w:semiHidden="0" w:uiPriority="68" w:unhideWhenUsed="0"/>
-    <w:lsdException w:name="Medium Grid 3 Accent 5" w:semiHidden="0" w:uiPriority="69" w:unhideWhenUsed="0"/>
-    <w:lsdException w:name="Dark List Accent 5" w:semiHidden="0" w:uiPriority="70" w:unhideWhenUsed="0"/>
-    <w:lsdException w:name="Colorful Shading Accent 5" w:semiHidden="0" w:uiPriority="71" w:unhideWhenUsed="0"/>
-    <w:lsdException w:name="Colorful List Accent 5" w:semiHidden="0" w:uiPriority="72" w:unhideWhenUsed="0"/>
-    <w:lsdException w:name="Colorful Grid Accent 5" w:semiHidden="0" w:uiPriority="73" w:unhideWhenUsed="0"/>
-    <w:lsdException w:name="Light Shading Accent 6" w:semiHidden="0" w:uiPriority="60" w:unhideWhenUsed="0"/>
-    <w:lsdException w:name="Light List Accent 6" w:semiHidden="0" w:uiPriority="61" w:unhideWhenUsed="0"/>
-    <w:lsdException w:name="Light Grid Accent 6" w:semiHidden="0" w:uiPriority="62" w:unhideWhenUsed="0"/>
-    <w:lsdException w:name="Medium Shading 1 Accent 6" w:semiHidden="0" w:uiPriority="63" w:unhideWhenUsed="0"/>
-    <w:lsdException w:name="Medium Shading 2 Accent 6" w:semiHidden="0" w:uiPriority="64" w:unhideWhenUsed="0"/>
-    <w:lsdException w:name="Medium List 1 Accent 6" w:semiHidden="0" w:uiPriority="65" w:unhideWhenUsed="0"/>
-    <w:lsdException w:name="Medium List 2 Accent 6" w:semiHidden="0" w:uiPriority="66" w:unhideWhenUsed="0"/>
-    <w:lsdException w:name="Medium Grid 1 Accent 6" w:semiHidden="0" w:uiPriority="67" w:unhideWhenUsed="0"/>
-    <w:lsdException w:name="Medium Grid 2 Accent 6" w:semiHidden="0" w:uiPriority="68" w:unhideWhenUsed="0"/>
-    <w:lsdException w:name="Medium Grid 3 Accent 6" w:semiHidden="0" w:uiPriority="69" w:unhideWhenUsed="0"/>
-    <w:lsdException w:name="Dark List Accent 6" w:semiHidden="0" w:uiPriority="70" w:unhideWhenUsed="0"/>
-    <w:lsdException w:name="Colorful Shading Accent 6" w:semiHidden="0" w:uiPriority="71" w:unhideWhenUsed="0"/>
-    <w:lsdException w:name="Colorful List Accent 6" w:semiHidden="0" w:uiPriority="72" w:unhideWhenUsed="0"/>
-    <w:lsdException w:name="Colorful Grid Accent 6" w:semiHidden="0" w:uiPriority="73" w:unhideWhenUsed="0"/>
-    <w:lsdException w:name="Subtle Emphasis" w:semiHidden="0" w:uiPriority="19" w:unhideWhenUsed="0" w:qFormat="1"/>
-    <w:lsdException w:name="Intense Emphasis" w:semiHidden="0" w:uiPriority="21" w:unhideWhenUsed="0" w:qFormat="1"/>
-    <w:lsdException w:name="Subtle Reference" w:semiHidden="0" w:uiPriority="31" w:unhideWhenUsed="0" w:qFormat="1"/>
-    <w:lsdException w:name="Intense Reference" w:semiHidden="0" w:uiPriority="32" w:unhideWhenUsed="0" w:qFormat="1"/>
-    <w:lsdException w:name="Book Title" w:semiHidden="0" w:uiPriority="33" w:unhideWhenUsed="0" w:qFormat="1"/>
-    <w:lsdException w:name="Bibliography" w:uiPriority="37"/>
-    <w:lsdException w:name="TOC Heading" w:uiPriority="39" w:qFormat="1"/>
-  </w:latentStyles>
-  <w:style w:type="paragraph" w:default="1" w:styleId="Normal">
-    <w:name w:val="Normal"/>
-    <w:qFormat/>
-  </w:style>
-  <w:style w:type="paragraph" w:styleId="Heading1">
-    <w:name w:val="heading 1"/>
-    <w:basedOn w:val="Normal"/>
-    <w:next w:val="Normal"/>
-    <w:link w:val="Heading1Char"/>
-    <w:uiPriority w:val="9"/>
-    <w:qFormat/>
-    <w:rsid w:val="008E5F73"/>
-    <w:pPr>
-      <w:keepNext/>
-      <w:keepLines/>
-      <w:spacing w:before="480" w:after="0"/>
-      <w:outlineLvl w:val="0"/>
-    </w:pPr>
-    <w:rPr>
-      <w:rFonts w:asciiTheme="majorHAnsi" w:eastAsiaTheme="majorEastAsia" w:hAnsiTheme="majorHAnsi" w:cstheme="majorBidi"/>
-      <w:b/>
-      <w:bCs/>
-      <w:color w:val="365F91" w:themeColor="accent1" w:themeShade="BF"/>
-      <w:sz w:val="28"/>
-      <w:szCs w:val="28"/>
-    </w:rPr>
-  </w:style>
-  <w:style w:type="character" w:default="1" w:styleId="DefaultParagraphFont">
-    <w:name w:val="Default Paragraph Font"/>
-    <w:uiPriority w:val="1"/>
-    <w:semiHidden/>
-    <w:unhideWhenUsed/>
-  </w:style>
-  <w:style w:type="table" w:default="1" w:styleId="TableNormal">
-    <w:name w:val="Normal Table"/>
+  <w:style w:type="paragraph" w:styleId="HTML">
+    <w:name w:val="HTML Preformatted"/>
+    <w:basedOn w:val="a"/>
+    <w:link w:val="HTML0"/>
     <w:uiPriority w:val="99"/>
     <w:semiHidden/>
     <w:unhideWhenUsed/>
-    <w:tblPr>
-      <w:tblInd w:w="0" w:type="dxa"/>
-      <w:tblCellMar>
-        <w:top w:w="0" w:type="dxa"/>
-        <w:left w:w="108" w:type="dxa"/>
-        <w:bottom w:w="0" w:type="dxa"/>
-        <w:right w:w="108" w:type="dxa"/>
-      </w:tblCellMar>
-    </w:tblPr>
-  </w:style>
-  <w:style w:type="numbering" w:default="1" w:styleId="NoList">
-    <w:name w:val="No List"/>
-    <w:uiPriority w:val="99"/>
-    <w:semiHidden/>
-    <w:unhideWhenUsed/>
-  </w:style>
-  <w:style w:type="paragraph" w:styleId="ListParagraph">
-    <w:name w:val="List Paragraph"/>
-    <w:basedOn w:val="Normal"/>
-    <w:uiPriority w:val="34"/>
-    <w:qFormat/>
-    <w:rsid w:val="002E1D7A"/>
-    <w:pPr>
-      <w:ind w:left="720"/>
-      <w:contextualSpacing/>
-    </w:pPr>
-  </w:style>
-  <w:style w:type="paragraph" w:styleId="Header">
-    <w:name w:val="header"/>
-    <w:basedOn w:val="Normal"/>
-    <w:link w:val="HeaderChar"/>
-    <w:uiPriority w:val="99"/>
-    <w:unhideWhenUsed/>
-    <w:rsid w:val="002E1D7A"/>
+    <w:rsid w:val="00221D1F"/>
     <w:pPr>
       <w:tabs>
-        <w:tab w:val="center" w:pos="4320"/>
-        <w:tab w:val="right" w:pos="8640"/>
+        <w:tab w:val="left" w:pos="916"/>
+        <w:tab w:val="left" w:pos="1832"/>
+        <w:tab w:val="left" w:pos="2748"/>
+        <w:tab w:val="left" w:pos="3664"/>
+        <w:tab w:val="left" w:pos="4580"/>
+        <w:tab w:val="left" w:pos="5496"/>
+        <w:tab w:val="left" w:pos="6412"/>
+        <w:tab w:val="left" w:pos="7328"/>
+        <w:tab w:val="left" w:pos="8244"/>
+        <w:tab w:val="left" w:pos="9160"/>
+        <w:tab w:val="left" w:pos="10076"/>
+        <w:tab w:val="left" w:pos="10992"/>
+        <w:tab w:val="left" w:pos="11908"/>
+        <w:tab w:val="left" w:pos="12824"/>
+        <w:tab w:val="left" w:pos="13740"/>
+        <w:tab w:val="left" w:pos="14656"/>
       </w:tabs>
       <w:spacing w:after="0" w:line="240" w:lineRule="auto"/>
     </w:pPr>
-  </w:style>
-  <w:style w:type="character" w:customStyle="1" w:styleId="HeaderChar">
-    <w:name w:val="Header Char"/>
-    <w:basedOn w:val="DefaultParagraphFont"/>
-    <w:link w:val="Header"/>
-    <w:uiPriority w:val="99"/>
-    <w:rsid w:val="002E1D7A"/>
-  </w:style>
-  <w:style w:type="paragraph" w:styleId="Footer">
-    <w:name w:val="footer"/>
-    <w:basedOn w:val="Normal"/>
-    <w:link w:val="FooterChar"/>
-    <w:uiPriority w:val="99"/>
-    <w:unhideWhenUsed/>
-    <w:rsid w:val="002E1D7A"/>
-    <w:pPr>
-      <w:tabs>
-        <w:tab w:val="center" w:pos="4320"/>
-        <w:tab w:val="right" w:pos="8640"/>
-      </w:tabs>
-      <w:spacing w:after="0" w:line="240" w:lineRule="auto"/>
-    </w:pPr>
-  </w:style>
-  <w:style w:type="character" w:customStyle="1" w:styleId="FooterChar">
-    <w:name w:val="Footer Char"/>
-    <w:basedOn w:val="DefaultParagraphFont"/>
-    <w:link w:val="Footer"/>
-    <w:uiPriority w:val="99"/>
-    <w:rsid w:val="002E1D7A"/>
-  </w:style>
-  <w:style w:type="character" w:customStyle="1" w:styleId="Heading1Char">
-    <w:name w:val="Heading 1 Char"/>
-    <w:basedOn w:val="DefaultParagraphFont"/>
-    <w:link w:val="Heading1"/>
-    <w:uiPriority w:val="9"/>
-    <w:rsid w:val="008E5F73"/>
     <w:rPr>
-      <w:rFonts w:asciiTheme="majorHAnsi" w:eastAsiaTheme="majorEastAsia" w:hAnsiTheme="majorHAnsi" w:cstheme="majorBidi"/>
-      <w:b/>
-      <w:bCs/>
-      <w:color w:val="365F91" w:themeColor="accent1" w:themeShade="BF"/>
-      <w:sz w:val="28"/>
-      <w:szCs w:val="28"/>
+      <w:rFonts w:ascii="Courier New" w:eastAsia="Times New Roman" w:hAnsi="Courier New" w:cs="Courier New"/>
+      <w:sz w:val="20"/>
+      <w:szCs w:val="20"/>
     </w:rPr>
   </w:style>
-  <w:style w:type="character" w:styleId="PlaceholderText">
-    <w:name w:val="Placeholder Text"/>
-    <w:basedOn w:val="DefaultParagraphFont"/>
+  <w:style w:type="character" w:customStyle="1" w:styleId="HTML0">
+    <w:name w:val="HTML מעוצב מראש תו"/>
+    <w:basedOn w:val="a0"/>
+    <w:link w:val="HTML"/>
     <w:uiPriority w:val="99"/>
     <w:semiHidden/>
-    <w:rsid w:val="004D3625"/>
+    <w:rsid w:val="00221D1F"/>
     <w:rPr>
-      <w:color w:val="808080"/>
-    </w:rPr>
-  </w:style>
-  <w:style w:type="paragraph" w:styleId="BalloonText">
-    <w:name w:val="Balloon Text"/>
-    <w:basedOn w:val="Normal"/>
-    <w:link w:val="BalloonTextChar"/>
-    <w:uiPriority w:val="99"/>
-    <w:semiHidden/>
-    <w:unhideWhenUsed/>
-    <w:rsid w:val="004D3625"/>
-    <w:pPr>
-      <w:spacing w:after="0" w:line="240" w:lineRule="auto"/>
-    </w:pPr>
-    <w:rPr>
-      <w:rFonts w:ascii="Tahoma" w:hAnsi="Tahoma" w:cs="Tahoma"/>
-      <w:sz w:val="16"/>
-      <w:szCs w:val="16"/>
-    </w:rPr>
-  </w:style>
-  <w:style w:type="character" w:customStyle="1" w:styleId="BalloonTextChar">
-    <w:name w:val="Balloon Text Char"/>
-    <w:basedOn w:val="DefaultParagraphFont"/>
-    <w:link w:val="BalloonText"/>
-    <w:uiPriority w:val="99"/>
-    <w:semiHidden/>
-    <w:rsid w:val="004D3625"/>
-    <w:rPr>
-      <w:rFonts w:ascii="Tahoma" w:hAnsi="Tahoma" w:cs="Tahoma"/>
-      <w:sz w:val="16"/>
-      <w:szCs w:val="16"/>
+      <w:rFonts w:ascii="Courier New" w:eastAsia="Times New Roman" w:hAnsi="Courier New" w:cs="Courier New"/>
+      <w:sz w:val="20"/>
+      <w:szCs w:val="20"/>
     </w:rPr>
   </w:style>
 </w:styles>

</xml_diff>